<commit_message>
EDA & Data Quality Report
</commit_message>
<xml_diff>
--- a/docs/EDA & Data Quality Report.docx
+++ b/docs/EDA & Data Quality Report.docx
@@ -72,9 +72,8 @@
           <w:kern w:val="0"/>
           <w14:ligatures w14:val="none"/>
         </w:rPr>
-        <w:t xml:space="preserve">Datasets analyzed: </w:t>
-      </w:r>
-      <w:proofErr w:type="spellStart"/>
+        <w:t xml:space="preserve">Datasets analyzed: Olist + </w:t>
+      </w:r>
       <w:r>
         <w:rPr>
           <w:rFonts w:ascii="Times New Roman" w:eastAsia="Times New Roman" w:hAnsi="Times New Roman" w:cs="Times New Roman"/>
@@ -85,9 +84,8 @@
           <w:kern w:val="0"/>
           <w14:ligatures w14:val="none"/>
         </w:rPr>
-        <w:t>Olist</w:t>
-      </w:r>
-      <w:proofErr w:type="spellEnd"/>
+        <w:t>Rees46</w:t>
+      </w:r>
       <w:r>
         <w:rPr>
           <w:rFonts w:ascii="Times New Roman" w:eastAsia="Times New Roman" w:hAnsi="Times New Roman" w:cs="Times New Roman"/>
@@ -98,8 +96,21 @@
           <w:kern w:val="0"/>
           <w14:ligatures w14:val="none"/>
         </w:rPr>
-        <w:t xml:space="preserve"> + </w:t>
-      </w:r>
+        <w:t xml:space="preserve"> Events </w:t>
+      </w:r>
+    </w:p>
+    <w:p>
+      <w:pPr>
+        <w:spacing w:before="100" w:beforeAutospacing="1" w:after="100" w:afterAutospacing="1" w:line="240" w:lineRule="auto"/>
+        <w:outlineLvl w:val="2"/>
+        <w:rPr>
+          <w:rFonts w:ascii="Times New Roman" w:eastAsia="Times New Roman" w:hAnsi="Times New Roman" w:cs="Times New Roman"/>
+          <w:b/>
+          <w:bCs/>
+          <w:kern w:val="0"/>
+          <w14:ligatures w14:val="none"/>
+        </w:rPr>
+      </w:pPr>
       <w:r>
         <w:rPr>
           <w:rFonts w:ascii="Times New Roman" w:eastAsia="Times New Roman" w:hAnsi="Times New Roman" w:cs="Times New Roman"/>
@@ -110,48 +121,11 @@
           <w:kern w:val="0"/>
           <w14:ligatures w14:val="none"/>
         </w:rPr>
-        <w:t>Rees46</w:t>
-      </w:r>
-      <w:r>
-        <w:rPr>
-          <w:rFonts w:ascii="Times New Roman" w:eastAsia="Times New Roman" w:hAnsi="Times New Roman" w:cs="Times New Roman"/>
-          <w:b/>
-          <w:bCs/>
-          <w:i/>
-          <w:iCs/>
-          <w:kern w:val="0"/>
-          <w14:ligatures w14:val="none"/>
-        </w:rPr>
-        <w:t xml:space="preserve"> Events </w:t>
+        <w:t>Source: PostgreSQL</w:t>
       </w:r>
     </w:p>
     <w:p>
       <w:pPr>
-        <w:spacing w:before="100" w:beforeAutospacing="1" w:after="100" w:afterAutospacing="1" w:line="240" w:lineRule="auto"/>
-        <w:outlineLvl w:val="2"/>
-        <w:rPr>
-          <w:rFonts w:ascii="Times New Roman" w:eastAsia="Times New Roman" w:hAnsi="Times New Roman" w:cs="Times New Roman"/>
-          <w:b/>
-          <w:bCs/>
-          <w:kern w:val="0"/>
-          <w14:ligatures w14:val="none"/>
-        </w:rPr>
-      </w:pPr>
-      <w:r>
-        <w:rPr>
-          <w:rFonts w:ascii="Times New Roman" w:eastAsia="Times New Roman" w:hAnsi="Times New Roman" w:cs="Times New Roman"/>
-          <w:b/>
-          <w:bCs/>
-          <w:i/>
-          <w:iCs/>
-          <w:kern w:val="0"/>
-          <w14:ligatures w14:val="none"/>
-        </w:rPr>
-        <w:t>Source: PostgreSQL</w:t>
-      </w:r>
-    </w:p>
-    <w:p>
-      <w:pPr>
         <w:spacing w:after="0" w:line="240" w:lineRule="auto"/>
         <w:rPr>
           <w:rFonts w:ascii="Times New Roman" w:eastAsia="Times New Roman" w:hAnsi="Times New Roman" w:cs="Times New Roman"/>
@@ -166,7 +140,7 @@
           <w14:ligatures w14:val="none"/>
         </w:rPr>
         <w:pict w14:anchorId="46272A07">
-          <v:rect id="_x0000_i1249" style="width:0;height:1.5pt" o:hralign="center" o:hrstd="t" o:hr="t" fillcolor="#a0a0a0" stroked="f"/>
+          <v:rect id="_x0000_i1025" style="width:0;height:1.5pt" o:hralign="center" o:hrstd="t" o:hr="t" fillcolor="#a0a0a0" stroked="f"/>
         </w:pict>
       </w:r>
     </w:p>
@@ -190,20 +164,8 @@
           <w:kern w:val="36"/>
           <w14:ligatures w14:val="none"/>
         </w:rPr>
-        <w:t xml:space="preserve">1. </w:t>
-      </w:r>
-      <w:proofErr w:type="spellStart"/>
-      <w:r>
-        <w:rPr>
-          <w:rFonts w:ascii="Times New Roman" w:eastAsia="Times New Roman" w:hAnsi="Times New Roman" w:cs="Times New Roman"/>
-          <w:b/>
-          <w:bCs/>
-          <w:kern w:val="36"/>
-          <w14:ligatures w14:val="none"/>
-        </w:rPr>
-        <w:t>olist_customers</w:t>
-      </w:r>
-      <w:proofErr w:type="spellEnd"/>
+        <w:t>1. olist_customers</w:t>
+      </w:r>
     </w:p>
     <w:p>
       <w:pPr>
@@ -311,90 +273,8 @@
           <w:kern w:val="0"/>
           <w14:ligatures w14:val="none"/>
         </w:rPr>
-        <w:t xml:space="preserve">Columns: </w:t>
-      </w:r>
-      <w:proofErr w:type="spellStart"/>
-      <w:r>
-        <w:rPr>
-          <w:rFonts w:ascii="Times New Roman" w:eastAsia="Times New Roman" w:hAnsi="Times New Roman" w:cs="Times New Roman"/>
-          <w:kern w:val="0"/>
-          <w14:ligatures w14:val="none"/>
-        </w:rPr>
-        <w:t>customer_id</w:t>
-      </w:r>
-      <w:proofErr w:type="spellEnd"/>
-      <w:r>
-        <w:rPr>
-          <w:rFonts w:ascii="Times New Roman" w:eastAsia="Times New Roman" w:hAnsi="Times New Roman" w:cs="Times New Roman"/>
-          <w:kern w:val="0"/>
-          <w14:ligatures w14:val="none"/>
-        </w:rPr>
-        <w:t xml:space="preserve">, </w:t>
-      </w:r>
-      <w:proofErr w:type="spellStart"/>
-      <w:r>
-        <w:rPr>
-          <w:rFonts w:ascii="Times New Roman" w:eastAsia="Times New Roman" w:hAnsi="Times New Roman" w:cs="Times New Roman"/>
-          <w:kern w:val="0"/>
-          <w14:ligatures w14:val="none"/>
-        </w:rPr>
-        <w:t>customer_unique_id</w:t>
-      </w:r>
-      <w:proofErr w:type="spellEnd"/>
-      <w:r>
-        <w:rPr>
-          <w:rFonts w:ascii="Times New Roman" w:eastAsia="Times New Roman" w:hAnsi="Times New Roman" w:cs="Times New Roman"/>
-          <w:kern w:val="0"/>
-          <w14:ligatures w14:val="none"/>
-        </w:rPr>
-        <w:t xml:space="preserve">, </w:t>
-      </w:r>
-      <w:proofErr w:type="spellStart"/>
-      <w:r>
-        <w:rPr>
-          <w:rFonts w:ascii="Times New Roman" w:eastAsia="Times New Roman" w:hAnsi="Times New Roman" w:cs="Times New Roman"/>
-          <w:kern w:val="0"/>
-          <w14:ligatures w14:val="none"/>
-        </w:rPr>
-        <w:t>customer_zip_code_prefix</w:t>
-      </w:r>
-      <w:proofErr w:type="spellEnd"/>
-      <w:r>
-        <w:rPr>
-          <w:rFonts w:ascii="Times New Roman" w:eastAsia="Times New Roman" w:hAnsi="Times New Roman" w:cs="Times New Roman"/>
-          <w:kern w:val="0"/>
-          <w14:ligatures w14:val="none"/>
-        </w:rPr>
-        <w:t xml:space="preserve">, </w:t>
-      </w:r>
-      <w:proofErr w:type="spellStart"/>
-      <w:r>
-        <w:rPr>
-          <w:rFonts w:ascii="Times New Roman" w:eastAsia="Times New Roman" w:hAnsi="Times New Roman" w:cs="Times New Roman"/>
-          <w:kern w:val="0"/>
-          <w14:ligatures w14:val="none"/>
-        </w:rPr>
-        <w:t>customer_city</w:t>
-      </w:r>
-      <w:proofErr w:type="spellEnd"/>
-      <w:r>
-        <w:rPr>
-          <w:rFonts w:ascii="Times New Roman" w:eastAsia="Times New Roman" w:hAnsi="Times New Roman" w:cs="Times New Roman"/>
-          <w:kern w:val="0"/>
-          <w14:ligatures w14:val="none"/>
-        </w:rPr>
-        <w:t xml:space="preserve">, </w:t>
-      </w:r>
-      <w:proofErr w:type="spellStart"/>
-      <w:r>
-        <w:rPr>
-          <w:rFonts w:ascii="Times New Roman" w:eastAsia="Times New Roman" w:hAnsi="Times New Roman" w:cs="Times New Roman"/>
-          <w:kern w:val="0"/>
-          <w14:ligatures w14:val="none"/>
-        </w:rPr>
-        <w:t>customer_state</w:t>
-      </w:r>
-      <w:proofErr w:type="spellEnd"/>
+        <w:t>Columns: customer_id, customer_unique_id, customer_zip_code_prefix, customer_city, customer_state</w:t>
+      </w:r>
     </w:p>
     <w:p>
       <w:pPr>
@@ -509,23 +389,13 @@
           <w14:ligatures w14:val="none"/>
         </w:rPr>
       </w:pPr>
-      <w:proofErr w:type="spellStart"/>
-      <w:r>
-        <w:rPr>
-          <w:rFonts w:ascii="Times New Roman" w:eastAsia="Times New Roman" w:hAnsi="Times New Roman" w:cs="Times New Roman"/>
-          <w:kern w:val="0"/>
-          <w14:ligatures w14:val="none"/>
-        </w:rPr>
-        <w:t>customer_id</w:t>
-      </w:r>
-      <w:proofErr w:type="spellEnd"/>
-      <w:r>
-        <w:rPr>
-          <w:rFonts w:ascii="Times New Roman" w:eastAsia="Times New Roman" w:hAnsi="Times New Roman" w:cs="Times New Roman"/>
-          <w:kern w:val="0"/>
-          <w14:ligatures w14:val="none"/>
-        </w:rPr>
-        <w:t xml:space="preserve"> → </w:t>
+      <w:r>
+        <w:rPr>
+          <w:rFonts w:ascii="Times New Roman" w:eastAsia="Times New Roman" w:hAnsi="Times New Roman" w:cs="Times New Roman"/>
+          <w:kern w:val="0"/>
+          <w14:ligatures w14:val="none"/>
+        </w:rPr>
+        <w:t xml:space="preserve">customer_id → </w:t>
       </w:r>
       <w:r>
         <w:rPr>
@@ -559,23 +429,13 @@
           <w14:ligatures w14:val="none"/>
         </w:rPr>
       </w:pPr>
-      <w:proofErr w:type="spellStart"/>
-      <w:r>
-        <w:rPr>
-          <w:rFonts w:ascii="Times New Roman" w:eastAsia="Times New Roman" w:hAnsi="Times New Roman" w:cs="Times New Roman"/>
-          <w:kern w:val="0"/>
-          <w14:ligatures w14:val="none"/>
-        </w:rPr>
-        <w:t>customer_unique_id</w:t>
-      </w:r>
-      <w:proofErr w:type="spellEnd"/>
-      <w:r>
-        <w:rPr>
-          <w:rFonts w:ascii="Times New Roman" w:eastAsia="Times New Roman" w:hAnsi="Times New Roman" w:cs="Times New Roman"/>
-          <w:kern w:val="0"/>
-          <w14:ligatures w14:val="none"/>
-        </w:rPr>
-        <w:t xml:space="preserve"> → reused for repeat buyers (expected)</w:t>
+      <w:r>
+        <w:rPr>
+          <w:rFonts w:ascii="Times New Roman" w:eastAsia="Times New Roman" w:hAnsi="Times New Roman" w:cs="Times New Roman"/>
+          <w:kern w:val="0"/>
+          <w14:ligatures w14:val="none"/>
+        </w:rPr>
+        <w:t>customer_unique_id → reused for repeat buyers (expected)</w:t>
       </w:r>
     </w:p>
     <w:p>
@@ -684,7 +544,7 @@
           <w14:ligatures w14:val="none"/>
         </w:rPr>
         <w:pict w14:anchorId="6784309F">
-          <v:rect id="_x0000_i1250" style="width:0;height:1.5pt" o:hralign="center" o:hrstd="t" o:hr="t" fillcolor="#a0a0a0" stroked="f"/>
+          <v:rect id="_x0000_i1026" style="width:0;height:1.5pt" o:hralign="center" o:hrstd="t" o:hr="t" fillcolor="#a0a0a0" stroked="f"/>
         </w:pict>
       </w:r>
     </w:p>
@@ -708,20 +568,8 @@
           <w:kern w:val="36"/>
           <w14:ligatures w14:val="none"/>
         </w:rPr>
-        <w:t xml:space="preserve">2. </w:t>
-      </w:r>
-      <w:proofErr w:type="spellStart"/>
-      <w:r>
-        <w:rPr>
-          <w:rFonts w:ascii="Times New Roman" w:eastAsia="Times New Roman" w:hAnsi="Times New Roman" w:cs="Times New Roman"/>
-          <w:b/>
-          <w:bCs/>
-          <w:kern w:val="36"/>
-          <w14:ligatures w14:val="none"/>
-        </w:rPr>
-        <w:t>olist_orders</w:t>
-      </w:r>
-      <w:proofErr w:type="spellEnd"/>
+        <w:t>2. olist_orders</w:t>
+      </w:r>
     </w:p>
     <w:p>
       <w:pPr>
@@ -967,7 +815,6 @@
                 <w14:ligatures w14:val="none"/>
               </w:rPr>
             </w:pPr>
-            <w:proofErr w:type="spellStart"/>
             <w:r>
               <w:rPr>
                 <w:rFonts w:ascii="Times New Roman" w:eastAsia="Times New Roman" w:hAnsi="Times New Roman" w:cs="Times New Roman"/>
@@ -976,7 +823,6 @@
               </w:rPr>
               <w:t>order_approved_ts</w:t>
             </w:r>
-            <w:proofErr w:type="spellEnd"/>
           </w:p>
         </w:tc>
         <w:tc>
@@ -1026,7 +872,6 @@
                 <w14:ligatures w14:val="none"/>
               </w:rPr>
             </w:pPr>
-            <w:proofErr w:type="spellStart"/>
             <w:r>
               <w:rPr>
                 <w:rFonts w:ascii="Times New Roman" w:eastAsia="Times New Roman" w:hAnsi="Times New Roman" w:cs="Times New Roman"/>
@@ -1035,7 +880,6 @@
               </w:rPr>
               <w:t>order_delivered_carrier_ts</w:t>
             </w:r>
-            <w:proofErr w:type="spellEnd"/>
           </w:p>
         </w:tc>
         <w:tc>
@@ -1085,7 +929,6 @@
                 <w14:ligatures w14:val="none"/>
               </w:rPr>
             </w:pPr>
-            <w:proofErr w:type="spellStart"/>
             <w:r>
               <w:rPr>
                 <w:rFonts w:ascii="Times New Roman" w:eastAsia="Times New Roman" w:hAnsi="Times New Roman" w:cs="Times New Roman"/>
@@ -1094,7 +937,6 @@
               </w:rPr>
               <w:t>order_delivered_customer_ts</w:t>
             </w:r>
-            <w:proofErr w:type="spellEnd"/>
           </w:p>
         </w:tc>
         <w:tc>
@@ -1144,7 +986,6 @@
                 <w14:ligatures w14:val="none"/>
               </w:rPr>
             </w:pPr>
-            <w:proofErr w:type="spellStart"/>
             <w:r>
               <w:rPr>
                 <w:rFonts w:ascii="Times New Roman" w:eastAsia="Times New Roman" w:hAnsi="Times New Roman" w:cs="Times New Roman"/>
@@ -1153,7 +994,6 @@
               </w:rPr>
               <w:t>order_estimated_delivery_ts</w:t>
             </w:r>
-            <w:proofErr w:type="spellEnd"/>
           </w:p>
         </w:tc>
         <w:tc>
@@ -1203,7 +1043,6 @@
                 <w14:ligatures w14:val="none"/>
               </w:rPr>
             </w:pPr>
-            <w:proofErr w:type="spellStart"/>
             <w:r>
               <w:rPr>
                 <w:rFonts w:ascii="Times New Roman" w:eastAsia="Times New Roman" w:hAnsi="Times New Roman" w:cs="Times New Roman"/>
@@ -1212,7 +1051,6 @@
               </w:rPr>
               <w:t>order_status</w:t>
             </w:r>
-            <w:proofErr w:type="spellEnd"/>
           </w:p>
         </w:tc>
         <w:tc>
@@ -1342,25 +1180,7 @@
           <w:kern w:val="0"/>
           <w14:ligatures w14:val="none"/>
         </w:rPr>
-        <w:t xml:space="preserve">shipments still </w:t>
-      </w:r>
-      <w:proofErr w:type="spellStart"/>
-      <w:r>
-        <w:rPr>
-          <w:rFonts w:ascii="Times New Roman" w:eastAsia="Times New Roman" w:hAnsi="Times New Roman" w:cs="Times New Roman"/>
-          <w:kern w:val="0"/>
-          <w14:ligatures w14:val="none"/>
-        </w:rPr>
-        <w:t>en</w:t>
-      </w:r>
-      <w:proofErr w:type="spellEnd"/>
-      <w:r>
-        <w:rPr>
-          <w:rFonts w:ascii="Times New Roman" w:eastAsia="Times New Roman" w:hAnsi="Times New Roman" w:cs="Times New Roman"/>
-          <w:kern w:val="0"/>
-          <w14:ligatures w14:val="none"/>
-        </w:rPr>
-        <w:t xml:space="preserve"> route</w:t>
+        <w:t>shipments still en route</w:t>
       </w:r>
     </w:p>
     <w:p>
@@ -1399,23 +1219,13 @@
           <w14:ligatures w14:val="none"/>
         </w:rPr>
       </w:pPr>
-      <w:proofErr w:type="spellStart"/>
-      <w:r>
-        <w:rPr>
-          <w:rFonts w:ascii="Times New Roman" w:eastAsia="Times New Roman" w:hAnsi="Times New Roman" w:cs="Times New Roman"/>
-          <w:kern w:val="0"/>
-          <w14:ligatures w14:val="none"/>
-        </w:rPr>
-        <w:t>order_id</w:t>
-      </w:r>
-      <w:proofErr w:type="spellEnd"/>
-      <w:r>
-        <w:rPr>
-          <w:rFonts w:ascii="Times New Roman" w:eastAsia="Times New Roman" w:hAnsi="Times New Roman" w:cs="Times New Roman"/>
-          <w:kern w:val="0"/>
-          <w14:ligatures w14:val="none"/>
-        </w:rPr>
-        <w:t xml:space="preserve"> → </w:t>
+      <w:r>
+        <w:rPr>
+          <w:rFonts w:ascii="Times New Roman" w:eastAsia="Times New Roman" w:hAnsi="Times New Roman" w:cs="Times New Roman"/>
+          <w:kern w:val="0"/>
+          <w14:ligatures w14:val="none"/>
+        </w:rPr>
+        <w:t xml:space="preserve">order_id → </w:t>
       </w:r>
       <w:r>
         <w:rPr>
@@ -1441,34 +1251,14 @@
           <w14:ligatures w14:val="none"/>
         </w:rPr>
       </w:pPr>
-      <w:proofErr w:type="spellStart"/>
-      <w:r>
-        <w:rPr>
-          <w:rFonts w:ascii="Times New Roman" w:eastAsia="Times New Roman" w:hAnsi="Times New Roman" w:cs="Times New Roman"/>
-          <w:kern w:val="0"/>
-          <w14:ligatures w14:val="none"/>
-        </w:rPr>
-        <w:t>customer_id</w:t>
-      </w:r>
-      <w:proofErr w:type="spellEnd"/>
-      <w:r>
-        <w:rPr>
-          <w:rFonts w:ascii="Times New Roman" w:eastAsia="Times New Roman" w:hAnsi="Times New Roman" w:cs="Times New Roman"/>
-          <w:kern w:val="0"/>
-          <w14:ligatures w14:val="none"/>
-        </w:rPr>
-        <w:t xml:space="preserve"> → all exist in </w:t>
-      </w:r>
-      <w:proofErr w:type="spellStart"/>
-      <w:r>
-        <w:rPr>
-          <w:rFonts w:ascii="Times New Roman" w:eastAsia="Times New Roman" w:hAnsi="Times New Roman" w:cs="Times New Roman"/>
-          <w:kern w:val="0"/>
-          <w14:ligatures w14:val="none"/>
-        </w:rPr>
-        <w:t>olist_customers</w:t>
-      </w:r>
-      <w:proofErr w:type="spellEnd"/>
+      <w:r>
+        <w:rPr>
+          <w:rFonts w:ascii="Times New Roman" w:eastAsia="Times New Roman" w:hAnsi="Times New Roman" w:cs="Times New Roman"/>
+          <w:kern w:val="0"/>
+          <w14:ligatures w14:val="none"/>
+        </w:rPr>
+        <w:t>customer_id → all exist in olist_customers</w:t>
+      </w:r>
     </w:p>
     <w:p>
       <w:pPr>
@@ -1530,43 +1320,7 @@
           <w:kern w:val="0"/>
           <w14:ligatures w14:val="none"/>
         </w:rPr>
-        <w:t xml:space="preserve">Many rows became </w:t>
-      </w:r>
-      <w:proofErr w:type="spellStart"/>
-      <w:r>
-        <w:rPr>
-          <w:rFonts w:ascii="Times New Roman" w:eastAsia="Times New Roman" w:hAnsi="Times New Roman" w:cs="Times New Roman"/>
-          <w:kern w:val="0"/>
-          <w14:ligatures w14:val="none"/>
-        </w:rPr>
-        <w:t>NaT</w:t>
-      </w:r>
-      <w:proofErr w:type="spellEnd"/>
-      <w:r>
-        <w:rPr>
-          <w:rFonts w:ascii="Times New Roman" w:eastAsia="Times New Roman" w:hAnsi="Times New Roman" w:cs="Times New Roman"/>
-          <w:kern w:val="0"/>
-          <w14:ligatures w14:val="none"/>
-        </w:rPr>
-        <w:t xml:space="preserve"> due to </w:t>
-      </w:r>
-      <w:proofErr w:type="spellStart"/>
-      <w:r>
-        <w:rPr>
-          <w:rFonts w:ascii="Times New Roman" w:eastAsia="Times New Roman" w:hAnsi="Times New Roman" w:cs="Times New Roman"/>
-          <w:kern w:val="0"/>
-          <w14:ligatures w14:val="none"/>
-        </w:rPr>
-        <w:t>timezone</w:t>
-      </w:r>
-      <w:proofErr w:type="spellEnd"/>
-      <w:r>
-        <w:rPr>
-          <w:rFonts w:ascii="Times New Roman" w:eastAsia="Times New Roman" w:hAnsi="Times New Roman" w:cs="Times New Roman"/>
-          <w:kern w:val="0"/>
-          <w14:ligatures w14:val="none"/>
-        </w:rPr>
-        <w:t xml:space="preserve"> inconsistencies</w:t>
+        <w:t>Many rows became NaT due to timezone inconsistencies</w:t>
       </w:r>
     </w:p>
     <w:p>
@@ -1719,25 +1473,7 @@
           <w:kern w:val="0"/>
           <w14:ligatures w14:val="none"/>
         </w:rPr>
-        <w:t xml:space="preserve">Outliers (&gt;180 days) </w:t>
-      </w:r>
-      <w:proofErr w:type="gramStart"/>
-      <w:r>
-        <w:rPr>
-          <w:rFonts w:ascii="Times New Roman" w:eastAsia="Times New Roman" w:hAnsi="Times New Roman" w:cs="Times New Roman"/>
-          <w:kern w:val="0"/>
-          <w14:ligatures w14:val="none"/>
-        </w:rPr>
-        <w:t>likely</w:t>
-      </w:r>
-      <w:proofErr w:type="gramEnd"/>
-      <w:r>
-        <w:rPr>
-          <w:rFonts w:ascii="Times New Roman" w:eastAsia="Times New Roman" w:hAnsi="Times New Roman" w:cs="Times New Roman"/>
-          <w:kern w:val="0"/>
-          <w14:ligatures w14:val="none"/>
-        </w:rPr>
-        <w:t xml:space="preserve"> due to incorrect logging or long delays</w:t>
+        <w:t>Outliers (&gt;180 days) likely due to incorrect logging or long delays</w:t>
       </w:r>
     </w:p>
     <w:p>
@@ -1779,7 +1515,7 @@
           <w14:ligatures w14:val="none"/>
         </w:rPr>
         <w:pict w14:anchorId="554A3B0C">
-          <v:rect id="_x0000_i1251" style="width:0;height:1.5pt" o:hralign="center" o:hrstd="t" o:hr="t" fillcolor="#a0a0a0" stroked="f"/>
+          <v:rect id="_x0000_i1027" style="width:0;height:1.5pt" o:hralign="center" o:hrstd="t" o:hr="t" fillcolor="#a0a0a0" stroked="f"/>
         </w:pict>
       </w:r>
     </w:p>
@@ -1803,20 +1539,8 @@
           <w:kern w:val="36"/>
           <w14:ligatures w14:val="none"/>
         </w:rPr>
-        <w:t xml:space="preserve">3. </w:t>
-      </w:r>
-      <w:proofErr w:type="spellStart"/>
-      <w:r>
-        <w:rPr>
-          <w:rFonts w:ascii="Times New Roman" w:eastAsia="Times New Roman" w:hAnsi="Times New Roman" w:cs="Times New Roman"/>
-          <w:b/>
-          <w:bCs/>
-          <w:kern w:val="36"/>
-          <w14:ligatures w14:val="none"/>
-        </w:rPr>
-        <w:t>olist_order_items</w:t>
-      </w:r>
-      <w:proofErr w:type="spellEnd"/>
+        <w:t>3. olist_order_items</w:t>
+      </w:r>
     </w:p>
     <w:p>
       <w:pPr>
@@ -2017,43 +1741,7 @@
           <w:kern w:val="0"/>
           <w14:ligatures w14:val="none"/>
         </w:rPr>
-        <w:t>Composite primary key: (</w:t>
-      </w:r>
-      <w:proofErr w:type="spellStart"/>
-      <w:r>
-        <w:rPr>
-          <w:rFonts w:ascii="Times New Roman" w:eastAsia="Times New Roman" w:hAnsi="Times New Roman" w:cs="Times New Roman"/>
-          <w:kern w:val="0"/>
-          <w14:ligatures w14:val="none"/>
-        </w:rPr>
-        <w:t>order_id</w:t>
-      </w:r>
-      <w:proofErr w:type="spellEnd"/>
-      <w:r>
-        <w:rPr>
-          <w:rFonts w:ascii="Times New Roman" w:eastAsia="Times New Roman" w:hAnsi="Times New Roman" w:cs="Times New Roman"/>
-          <w:kern w:val="0"/>
-          <w14:ligatures w14:val="none"/>
-        </w:rPr>
-        <w:t xml:space="preserve">, </w:t>
-      </w:r>
-      <w:proofErr w:type="spellStart"/>
-      <w:r>
-        <w:rPr>
-          <w:rFonts w:ascii="Times New Roman" w:eastAsia="Times New Roman" w:hAnsi="Times New Roman" w:cs="Times New Roman"/>
-          <w:kern w:val="0"/>
-          <w14:ligatures w14:val="none"/>
-        </w:rPr>
-        <w:t>order_item_id</w:t>
-      </w:r>
-      <w:proofErr w:type="spellEnd"/>
-      <w:r>
-        <w:rPr>
-          <w:rFonts w:ascii="Times New Roman" w:eastAsia="Times New Roman" w:hAnsi="Times New Roman" w:cs="Times New Roman"/>
-          <w:kern w:val="0"/>
-          <w14:ligatures w14:val="none"/>
-        </w:rPr>
-        <w:t>)</w:t>
+        <w:t>Composite primary key: (order_id, order_item_id)</w:t>
       </w:r>
     </w:p>
     <w:p>
@@ -2218,25 +1906,7 @@
           <w:kern w:val="0"/>
           <w14:ligatures w14:val="none"/>
         </w:rPr>
-        <w:t xml:space="preserve">All </w:t>
-      </w:r>
-      <w:proofErr w:type="spellStart"/>
-      <w:r>
-        <w:rPr>
-          <w:rFonts w:ascii="Times New Roman" w:eastAsia="Times New Roman" w:hAnsi="Times New Roman" w:cs="Times New Roman"/>
-          <w:kern w:val="0"/>
-          <w14:ligatures w14:val="none"/>
-        </w:rPr>
-        <w:t>product_id</w:t>
-      </w:r>
-      <w:proofErr w:type="spellEnd"/>
-      <w:r>
-        <w:rPr>
-          <w:rFonts w:ascii="Times New Roman" w:eastAsia="Times New Roman" w:hAnsi="Times New Roman" w:cs="Times New Roman"/>
-          <w:kern w:val="0"/>
-          <w14:ligatures w14:val="none"/>
-        </w:rPr>
-        <w:t xml:space="preserve"> values exist in product table</w:t>
+        <w:t>All product_id values exist in product table</w:t>
       </w:r>
     </w:p>
     <w:p>
@@ -2278,7 +1948,7 @@
           <w14:ligatures w14:val="none"/>
         </w:rPr>
         <w:pict w14:anchorId="1BC81BCB">
-          <v:rect id="_x0000_i1252" style="width:0;height:1.5pt" o:hralign="center" o:hrstd="t" o:hr="t" fillcolor="#a0a0a0" stroked="f"/>
+          <v:rect id="_x0000_i1028" style="width:0;height:1.5pt" o:hralign="center" o:hrstd="t" o:hr="t" fillcolor="#a0a0a0" stroked="f"/>
         </w:pict>
       </w:r>
     </w:p>
@@ -2302,20 +1972,8 @@
           <w:kern w:val="36"/>
           <w14:ligatures w14:val="none"/>
         </w:rPr>
-        <w:t xml:space="preserve">4. </w:t>
-      </w:r>
-      <w:proofErr w:type="spellStart"/>
-      <w:r>
-        <w:rPr>
-          <w:rFonts w:ascii="Times New Roman" w:eastAsia="Times New Roman" w:hAnsi="Times New Roman" w:cs="Times New Roman"/>
-          <w:b/>
-          <w:bCs/>
-          <w:kern w:val="36"/>
-          <w14:ligatures w14:val="none"/>
-        </w:rPr>
-        <w:t>olist_products</w:t>
-      </w:r>
-      <w:proofErr w:type="spellEnd"/>
+        <w:t>4. olist_products</w:t>
+      </w:r>
     </w:p>
     <w:p>
       <w:pPr>
@@ -2538,7 +2196,6 @@
                 <w14:ligatures w14:val="none"/>
               </w:rPr>
             </w:pPr>
-            <w:proofErr w:type="spellStart"/>
             <w:r>
               <w:rPr>
                 <w:rFonts w:ascii="Times New Roman" w:eastAsia="Times New Roman" w:hAnsi="Times New Roman" w:cs="Times New Roman"/>
@@ -2547,7 +2204,6 @@
               </w:rPr>
               <w:t>product_category_name</w:t>
             </w:r>
-            <w:proofErr w:type="spellEnd"/>
           </w:p>
         </w:tc>
         <w:tc>
@@ -2597,7 +2253,6 @@
                 <w14:ligatures w14:val="none"/>
               </w:rPr>
             </w:pPr>
-            <w:proofErr w:type="spellStart"/>
             <w:r>
               <w:rPr>
                 <w:rFonts w:ascii="Times New Roman" w:eastAsia="Times New Roman" w:hAnsi="Times New Roman" w:cs="Times New Roman"/>
@@ -2606,7 +2261,6 @@
               </w:rPr>
               <w:t>product_name_length</w:t>
             </w:r>
-            <w:proofErr w:type="spellEnd"/>
           </w:p>
         </w:tc>
         <w:tc>
@@ -2656,7 +2310,6 @@
                 <w14:ligatures w14:val="none"/>
               </w:rPr>
             </w:pPr>
-            <w:proofErr w:type="spellStart"/>
             <w:r>
               <w:rPr>
                 <w:rFonts w:ascii="Times New Roman" w:eastAsia="Times New Roman" w:hAnsi="Times New Roman" w:cs="Times New Roman"/>
@@ -2665,7 +2318,6 @@
               </w:rPr>
               <w:t>product_description_length</w:t>
             </w:r>
-            <w:proofErr w:type="spellEnd"/>
           </w:p>
         </w:tc>
         <w:tc>
@@ -2715,7 +2367,6 @@
                 <w14:ligatures w14:val="none"/>
               </w:rPr>
             </w:pPr>
-            <w:proofErr w:type="spellStart"/>
             <w:r>
               <w:rPr>
                 <w:rFonts w:ascii="Times New Roman" w:eastAsia="Times New Roman" w:hAnsi="Times New Roman" w:cs="Times New Roman"/>
@@ -2724,7 +2375,6 @@
               </w:rPr>
               <w:t>product_photos_qty</w:t>
             </w:r>
-            <w:proofErr w:type="spellEnd"/>
           </w:p>
         </w:tc>
         <w:tc>
@@ -2774,7 +2424,6 @@
                 <w14:ligatures w14:val="none"/>
               </w:rPr>
             </w:pPr>
-            <w:proofErr w:type="spellStart"/>
             <w:r>
               <w:rPr>
                 <w:rFonts w:ascii="Times New Roman" w:eastAsia="Times New Roman" w:hAnsi="Times New Roman" w:cs="Times New Roman"/>
@@ -2783,7 +2432,6 @@
               </w:rPr>
               <w:t>product_weight_g</w:t>
             </w:r>
-            <w:proofErr w:type="spellEnd"/>
           </w:p>
         </w:tc>
         <w:tc>
@@ -2833,7 +2481,6 @@
                 <w14:ligatures w14:val="none"/>
               </w:rPr>
             </w:pPr>
-            <w:proofErr w:type="spellStart"/>
             <w:r>
               <w:rPr>
                 <w:rFonts w:ascii="Times New Roman" w:eastAsia="Times New Roman" w:hAnsi="Times New Roman" w:cs="Times New Roman"/>
@@ -2842,7 +2489,6 @@
               </w:rPr>
               <w:t>product_length_cm</w:t>
             </w:r>
-            <w:proofErr w:type="spellEnd"/>
           </w:p>
         </w:tc>
         <w:tc>
@@ -2892,7 +2538,6 @@
                 <w14:ligatures w14:val="none"/>
               </w:rPr>
             </w:pPr>
-            <w:proofErr w:type="spellStart"/>
             <w:r>
               <w:rPr>
                 <w:rFonts w:ascii="Times New Roman" w:eastAsia="Times New Roman" w:hAnsi="Times New Roman" w:cs="Times New Roman"/>
@@ -2901,7 +2546,6 @@
               </w:rPr>
               <w:t>product_height_cm</w:t>
             </w:r>
-            <w:proofErr w:type="spellEnd"/>
           </w:p>
         </w:tc>
         <w:tc>
@@ -2951,7 +2595,6 @@
                 <w14:ligatures w14:val="none"/>
               </w:rPr>
             </w:pPr>
-            <w:proofErr w:type="spellStart"/>
             <w:r>
               <w:rPr>
                 <w:rFonts w:ascii="Times New Roman" w:eastAsia="Times New Roman" w:hAnsi="Times New Roman" w:cs="Times New Roman"/>
@@ -2960,7 +2603,6 @@
               </w:rPr>
               <w:t>product_width_cm</w:t>
             </w:r>
-            <w:proofErr w:type="spellEnd"/>
           </w:p>
         </w:tc>
         <w:tc>
@@ -3066,18 +2708,8 @@
           <w:kern w:val="0"/>
           <w14:ligatures w14:val="none"/>
         </w:rPr>
-        <w:t xml:space="preserve">Missing category/name/description typical of </w:t>
-      </w:r>
-      <w:proofErr w:type="spellStart"/>
-      <w:r>
-        <w:rPr>
-          <w:rFonts w:ascii="Times New Roman" w:eastAsia="Times New Roman" w:hAnsi="Times New Roman" w:cs="Times New Roman"/>
-          <w:kern w:val="0"/>
-          <w14:ligatures w14:val="none"/>
-        </w:rPr>
-        <w:t>Olist</w:t>
-      </w:r>
-      <w:proofErr w:type="spellEnd"/>
+        <w:t>Missing category/name/description typical of Olist</w:t>
+      </w:r>
     </w:p>
     <w:p>
       <w:pPr>
@@ -3137,23 +2769,13 @@
           <w14:ligatures w14:val="none"/>
         </w:rPr>
       </w:pPr>
-      <w:proofErr w:type="spellStart"/>
-      <w:r>
-        <w:rPr>
-          <w:rFonts w:ascii="Times New Roman" w:eastAsia="Times New Roman" w:hAnsi="Times New Roman" w:cs="Times New Roman"/>
-          <w:kern w:val="0"/>
-          <w14:ligatures w14:val="none"/>
-        </w:rPr>
-        <w:t>product_id</w:t>
-      </w:r>
-      <w:proofErr w:type="spellEnd"/>
-      <w:r>
-        <w:rPr>
-          <w:rFonts w:ascii="Times New Roman" w:eastAsia="Times New Roman" w:hAnsi="Times New Roman" w:cs="Times New Roman"/>
-          <w:kern w:val="0"/>
-          <w14:ligatures w14:val="none"/>
-        </w:rPr>
-        <w:t xml:space="preserve"> → </w:t>
+      <w:r>
+        <w:rPr>
+          <w:rFonts w:ascii="Times New Roman" w:eastAsia="Times New Roman" w:hAnsi="Times New Roman" w:cs="Times New Roman"/>
+          <w:kern w:val="0"/>
+          <w14:ligatures w14:val="none"/>
+        </w:rPr>
+        <w:t xml:space="preserve">product_id → </w:t>
       </w:r>
       <w:r>
         <w:rPr>
@@ -3171,18 +2793,8 @@
           <w:kern w:val="0"/>
           <w14:ligatures w14:val="none"/>
         </w:rPr>
-        <w:t xml:space="preserve">, consistent with </w:t>
-      </w:r>
-      <w:proofErr w:type="spellStart"/>
-      <w:r>
-        <w:rPr>
-          <w:rFonts w:ascii="Times New Roman" w:eastAsia="Times New Roman" w:hAnsi="Times New Roman" w:cs="Times New Roman"/>
-          <w:kern w:val="0"/>
-          <w14:ligatures w14:val="none"/>
-        </w:rPr>
-        <w:t>order_items</w:t>
-      </w:r>
-      <w:proofErr w:type="spellEnd"/>
+        <w:t>, consistent with order_items</w:t>
+      </w:r>
     </w:p>
     <w:p>
       <w:pPr>
@@ -3223,7 +2835,7 @@
           <w14:ligatures w14:val="none"/>
         </w:rPr>
         <w:pict w14:anchorId="66DF0BD1">
-          <v:rect id="_x0000_i1253" style="width:0;height:1.5pt" o:hralign="center" o:hrstd="t" o:hr="t" fillcolor="#a0a0a0" stroked="f"/>
+          <v:rect id="_x0000_i1029" style="width:0;height:1.5pt" o:hralign="center" o:hrstd="t" o:hr="t" fillcolor="#a0a0a0" stroked="f"/>
         </w:pict>
       </w:r>
     </w:p>
@@ -3376,90 +2988,8 @@
           <w:kern w:val="0"/>
           <w14:ligatures w14:val="none"/>
         </w:rPr>
-        <w:t xml:space="preserve">Columns: </w:t>
-      </w:r>
-      <w:proofErr w:type="spellStart"/>
-      <w:r>
-        <w:rPr>
-          <w:rFonts w:ascii="Times New Roman" w:eastAsia="Times New Roman" w:hAnsi="Times New Roman" w:cs="Times New Roman"/>
-          <w:kern w:val="0"/>
-          <w14:ligatures w14:val="none"/>
-        </w:rPr>
-        <w:t>event_time</w:t>
-      </w:r>
-      <w:proofErr w:type="spellEnd"/>
-      <w:r>
-        <w:rPr>
-          <w:rFonts w:ascii="Times New Roman" w:eastAsia="Times New Roman" w:hAnsi="Times New Roman" w:cs="Times New Roman"/>
-          <w:kern w:val="0"/>
-          <w14:ligatures w14:val="none"/>
-        </w:rPr>
-        <w:t xml:space="preserve">, </w:t>
-      </w:r>
-      <w:proofErr w:type="spellStart"/>
-      <w:r>
-        <w:rPr>
-          <w:rFonts w:ascii="Times New Roman" w:eastAsia="Times New Roman" w:hAnsi="Times New Roman" w:cs="Times New Roman"/>
-          <w:kern w:val="0"/>
-          <w14:ligatures w14:val="none"/>
-        </w:rPr>
-        <w:t>customer_id</w:t>
-      </w:r>
-      <w:proofErr w:type="spellEnd"/>
-      <w:r>
-        <w:rPr>
-          <w:rFonts w:ascii="Times New Roman" w:eastAsia="Times New Roman" w:hAnsi="Times New Roman" w:cs="Times New Roman"/>
-          <w:kern w:val="0"/>
-          <w14:ligatures w14:val="none"/>
-        </w:rPr>
-        <w:t xml:space="preserve">, </w:t>
-      </w:r>
-      <w:proofErr w:type="spellStart"/>
-      <w:r>
-        <w:rPr>
-          <w:rFonts w:ascii="Times New Roman" w:eastAsia="Times New Roman" w:hAnsi="Times New Roman" w:cs="Times New Roman"/>
-          <w:kern w:val="0"/>
-          <w14:ligatures w14:val="none"/>
-        </w:rPr>
-        <w:t>product_id</w:t>
-      </w:r>
-      <w:proofErr w:type="spellEnd"/>
-      <w:r>
-        <w:rPr>
-          <w:rFonts w:ascii="Times New Roman" w:eastAsia="Times New Roman" w:hAnsi="Times New Roman" w:cs="Times New Roman"/>
-          <w:kern w:val="0"/>
-          <w14:ligatures w14:val="none"/>
-        </w:rPr>
-        <w:t xml:space="preserve">, </w:t>
-      </w:r>
-      <w:proofErr w:type="spellStart"/>
-      <w:r>
-        <w:rPr>
-          <w:rFonts w:ascii="Times New Roman" w:eastAsia="Times New Roman" w:hAnsi="Times New Roman" w:cs="Times New Roman"/>
-          <w:kern w:val="0"/>
-          <w14:ligatures w14:val="none"/>
-        </w:rPr>
-        <w:t>event_type</w:t>
-      </w:r>
-      <w:proofErr w:type="spellEnd"/>
-      <w:r>
-        <w:rPr>
-          <w:rFonts w:ascii="Times New Roman" w:eastAsia="Times New Roman" w:hAnsi="Times New Roman" w:cs="Times New Roman"/>
-          <w:kern w:val="0"/>
-          <w14:ligatures w14:val="none"/>
-        </w:rPr>
-        <w:t xml:space="preserve">, </w:t>
-      </w:r>
-      <w:proofErr w:type="spellStart"/>
-      <w:r>
-        <w:rPr>
-          <w:rFonts w:ascii="Times New Roman" w:eastAsia="Times New Roman" w:hAnsi="Times New Roman" w:cs="Times New Roman"/>
-          <w:kern w:val="0"/>
-          <w14:ligatures w14:val="none"/>
-        </w:rPr>
-        <w:t>session_id</w:t>
-      </w:r>
-      <w:proofErr w:type="spellEnd"/>
+        <w:t>Columns: event_time, customer_id, product_id, event_type, session_id</w:t>
+      </w:r>
     </w:p>
     <w:p>
       <w:pPr>
@@ -3719,25 +3249,7 @@
           <w:kern w:val="0"/>
           <w14:ligatures w14:val="none"/>
         </w:rPr>
-        <w:t xml:space="preserve">Almost 100% coverage of </w:t>
-      </w:r>
-      <w:proofErr w:type="spellStart"/>
-      <w:r>
-        <w:rPr>
-          <w:rFonts w:ascii="Times New Roman" w:eastAsia="Times New Roman" w:hAnsi="Times New Roman" w:cs="Times New Roman"/>
-          <w:kern w:val="0"/>
-          <w14:ligatures w14:val="none"/>
-        </w:rPr>
-        <w:t>Olist</w:t>
-      </w:r>
-      <w:proofErr w:type="spellEnd"/>
-      <w:r>
-        <w:rPr>
-          <w:rFonts w:ascii="Times New Roman" w:eastAsia="Times New Roman" w:hAnsi="Times New Roman" w:cs="Times New Roman"/>
-          <w:kern w:val="0"/>
-          <w14:ligatures w14:val="none"/>
-        </w:rPr>
-        <w:t xml:space="preserve"> customers</w:t>
+        <w:t>Almost 100% coverage of Olist customers</w:t>
       </w:r>
     </w:p>
     <w:p>
@@ -3858,25 +3370,7 @@
           <w:kern w:val="0"/>
           <w14:ligatures w14:val="none"/>
         </w:rPr>
-        <w:t xml:space="preserve">Matches </w:t>
-      </w:r>
-      <w:proofErr w:type="spellStart"/>
-      <w:r>
-        <w:rPr>
-          <w:rFonts w:ascii="Times New Roman" w:eastAsia="Times New Roman" w:hAnsi="Times New Roman" w:cs="Times New Roman"/>
-          <w:kern w:val="0"/>
-          <w14:ligatures w14:val="none"/>
-        </w:rPr>
-        <w:t>olist_products</w:t>
-      </w:r>
-      <w:proofErr w:type="spellEnd"/>
-      <w:r>
-        <w:rPr>
-          <w:rFonts w:ascii="Times New Roman" w:eastAsia="Times New Roman" w:hAnsi="Times New Roman" w:cs="Times New Roman"/>
-          <w:kern w:val="0"/>
-          <w14:ligatures w14:val="none"/>
-        </w:rPr>
-        <w:t xml:space="preserve"> almost perfectly</w:t>
+        <w:t>Matches olist_products almost perfectly</w:t>
       </w:r>
     </w:p>
     <w:p>
@@ -3899,25 +3393,7 @@
           <w14:ligatures w14:val="none"/>
         </w:rPr>
         <w:lastRenderedPageBreak/>
-        <w:t xml:space="preserve">Enables valid product-level </w:t>
-      </w:r>
-      <w:proofErr w:type="spellStart"/>
-      <w:r>
-        <w:rPr>
-          <w:rFonts w:ascii="Times New Roman" w:eastAsia="Times New Roman" w:hAnsi="Times New Roman" w:cs="Times New Roman"/>
-          <w:kern w:val="0"/>
-          <w14:ligatures w14:val="none"/>
-        </w:rPr>
-        <w:t>behavioural</w:t>
-      </w:r>
-      <w:proofErr w:type="spellEnd"/>
-      <w:r>
-        <w:rPr>
-          <w:rFonts w:ascii="Times New Roman" w:eastAsia="Times New Roman" w:hAnsi="Times New Roman" w:cs="Times New Roman"/>
-          <w:kern w:val="0"/>
-          <w14:ligatures w14:val="none"/>
-        </w:rPr>
-        <w:t xml:space="preserve"> modeling</w:t>
+        <w:t>Enables valid product-level behavioural modeling</w:t>
       </w:r>
     </w:p>
     <w:p>
@@ -4035,25 +3511,7 @@
           <w:kern w:val="0"/>
           <w14:ligatures w14:val="none"/>
         </w:rPr>
-        <w:t xml:space="preserve">, matching </w:t>
-      </w:r>
-      <w:proofErr w:type="spellStart"/>
-      <w:r>
-        <w:rPr>
-          <w:rFonts w:ascii="Times New Roman" w:eastAsia="Times New Roman" w:hAnsi="Times New Roman" w:cs="Times New Roman"/>
-          <w:kern w:val="0"/>
-          <w14:ligatures w14:val="none"/>
-        </w:rPr>
-        <w:t>Olist</w:t>
-      </w:r>
-      <w:proofErr w:type="spellEnd"/>
-      <w:r>
-        <w:rPr>
-          <w:rFonts w:ascii="Times New Roman" w:eastAsia="Times New Roman" w:hAnsi="Times New Roman" w:cs="Times New Roman"/>
-          <w:kern w:val="0"/>
-          <w14:ligatures w14:val="none"/>
-        </w:rPr>
-        <w:t xml:space="preserve"> order history</w:t>
+        <w:t>, matching Olist order history</w:t>
       </w:r>
     </w:p>
     <w:p>
@@ -4081,7 +3539,6 @@
     <w:p>
       <w:pPr>
         <w:spacing w:before="100" w:beforeAutospacing="1" w:after="100" w:afterAutospacing="1" w:line="240" w:lineRule="auto"/>
-        <w:outlineLvl w:val="2"/>
         <w:rPr>
           <w:rFonts w:ascii="Times New Roman" w:eastAsia="Times New Roman" w:hAnsi="Times New Roman" w:cs="Times New Roman"/>
           <w:b/>
@@ -4098,11 +3555,535 @@
           <w:kern w:val="0"/>
           <w14:ligatures w14:val="none"/>
         </w:rPr>
-        <w:t>5.8 Quality Rating: A– (High quality, minor duplicates only)</w:t>
+        <w:t>5.</w:t>
+      </w:r>
+      <w:r>
+        <w:rPr>
+          <w:rFonts w:ascii="Times New Roman" w:eastAsia="Times New Roman" w:hAnsi="Times New Roman" w:cs="Times New Roman"/>
+          <w:b/>
+          <w:bCs/>
+          <w:kern w:val="0"/>
+          <w14:ligatures w14:val="none"/>
+        </w:rPr>
+        <w:t>8</w:t>
+      </w:r>
+      <w:r>
+        <w:rPr>
+          <w:rFonts w:ascii="Times New Roman" w:eastAsia="Times New Roman" w:hAnsi="Times New Roman" w:cs="Times New Roman"/>
+          <w:b/>
+          <w:bCs/>
+          <w:kern w:val="0"/>
+          <w14:ligatures w14:val="none"/>
+        </w:rPr>
+        <w:t xml:space="preserve"> Customer ID Alignment Test</w:t>
       </w:r>
     </w:p>
     <w:p>
       <w:pPr>
+        <w:spacing w:before="100" w:beforeAutospacing="1" w:after="100" w:afterAutospacing="1" w:line="240" w:lineRule="auto"/>
+        <w:rPr>
+          <w:rFonts w:ascii="Times New Roman" w:eastAsia="Times New Roman" w:hAnsi="Times New Roman" w:cs="Times New Roman"/>
+          <w:kern w:val="0"/>
+          <w14:ligatures w14:val="none"/>
+        </w:rPr>
+      </w:pPr>
+      <w:r>
+        <w:rPr>
+          <w:rFonts w:ascii="Times New Roman" w:eastAsia="Times New Roman" w:hAnsi="Times New Roman" w:cs="Times New Roman"/>
+          <w:kern w:val="0"/>
+          <w14:ligatures w14:val="none"/>
+        </w:rPr>
+        <w:t>To ensure the events dataset can join with Olist tables, we compared unique identifiers.</w:t>
+      </w:r>
+    </w:p>
+    <w:p>
+      <w:pPr>
+        <w:spacing w:before="100" w:beforeAutospacing="1" w:after="100" w:afterAutospacing="1" w:line="240" w:lineRule="auto"/>
+        <w:rPr>
+          <w:rFonts w:ascii="Times New Roman" w:eastAsia="Times New Roman" w:hAnsi="Times New Roman" w:cs="Times New Roman"/>
+          <w:kern w:val="0"/>
+          <w14:ligatures w14:val="none"/>
+        </w:rPr>
+      </w:pPr>
+      <w:r>
+        <w:rPr>
+          <w:rFonts w:ascii="Times New Roman" w:eastAsia="Times New Roman" w:hAnsi="Times New Roman" w:cs="Times New Roman"/>
+          <w:kern w:val="0"/>
+          <w14:ligatures w14:val="none"/>
+        </w:rPr>
+        <w:t xml:space="preserve">Number of unique customer_id in Olist: 99441  </w:t>
+      </w:r>
+    </w:p>
+    <w:p>
+      <w:pPr>
+        <w:spacing w:before="100" w:beforeAutospacing="1" w:after="100" w:afterAutospacing="1" w:line="240" w:lineRule="auto"/>
+        <w:rPr>
+          <w:rFonts w:ascii="Times New Roman" w:eastAsia="Times New Roman" w:hAnsi="Times New Roman" w:cs="Times New Roman"/>
+          <w:kern w:val="0"/>
+          <w14:ligatures w14:val="none"/>
+        </w:rPr>
+      </w:pPr>
+      <w:r>
+        <w:rPr>
+          <w:rFonts w:ascii="Times New Roman" w:eastAsia="Times New Roman" w:hAnsi="Times New Roman" w:cs="Times New Roman"/>
+          <w:kern w:val="0"/>
+          <w14:ligatures w14:val="none"/>
+        </w:rPr>
+        <w:t xml:space="preserve">Number of unique user_id in events: 99383  </w:t>
+      </w:r>
+    </w:p>
+    <w:p>
+      <w:pPr>
+        <w:spacing w:before="100" w:beforeAutospacing="1" w:after="100" w:afterAutospacing="1" w:line="240" w:lineRule="auto"/>
+        <w:rPr>
+          <w:rFonts w:ascii="Times New Roman" w:eastAsia="Times New Roman" w:hAnsi="Times New Roman" w:cs="Times New Roman"/>
+          <w:kern w:val="0"/>
+          <w14:ligatures w14:val="none"/>
+        </w:rPr>
+      </w:pPr>
+      <w:r>
+        <w:rPr>
+          <w:rFonts w:ascii="Times New Roman" w:eastAsia="Times New Roman" w:hAnsi="Times New Roman" w:cs="Times New Roman"/>
+          <w:kern w:val="0"/>
+          <w14:ligatures w14:val="none"/>
+        </w:rPr>
+        <w:t xml:space="preserve">Number of IDs common between Olist customers and events user_id: 99383  </w:t>
+      </w:r>
+    </w:p>
+    <w:p>
+      <w:pPr>
+        <w:spacing w:before="100" w:beforeAutospacing="1" w:after="100" w:afterAutospacing="1" w:line="240" w:lineRule="auto"/>
+        <w:rPr>
+          <w:rFonts w:ascii="Times New Roman" w:eastAsia="Times New Roman" w:hAnsi="Times New Roman" w:cs="Times New Roman"/>
+          <w:kern w:val="0"/>
+          <w14:ligatures w14:val="none"/>
+        </w:rPr>
+      </w:pPr>
+      <w:r>
+        <w:rPr>
+          <w:rFonts w:ascii="Times New Roman" w:eastAsia="Times New Roman" w:hAnsi="Times New Roman" w:cs="Times New Roman"/>
+          <w:kern w:val="0"/>
+          <w14:ligatures w14:val="none"/>
+        </w:rPr>
+        <w:t>Percentage of events user_id that match Olist customer_id: 100.0000%</w:t>
+      </w:r>
+    </w:p>
+    <w:p>
+      <w:pPr>
+        <w:spacing w:before="100" w:beforeAutospacing="1" w:after="100" w:afterAutospacing="1" w:line="240" w:lineRule="auto"/>
+        <w:rPr>
+          <w:rFonts w:ascii="Times New Roman" w:eastAsia="Times New Roman" w:hAnsi="Times New Roman" w:cs="Times New Roman"/>
+          <w:b/>
+          <w:bCs/>
+          <w:kern w:val="0"/>
+          <w14:ligatures w14:val="none"/>
+        </w:rPr>
+      </w:pPr>
+      <w:r>
+        <w:rPr>
+          <w:rFonts w:ascii="Times New Roman" w:eastAsia="Times New Roman" w:hAnsi="Times New Roman" w:cs="Times New Roman"/>
+          <w:b/>
+          <w:bCs/>
+          <w:kern w:val="0"/>
+          <w14:ligatures w14:val="none"/>
+        </w:rPr>
+        <w:t>Interpretation:</w:t>
+      </w:r>
+    </w:p>
+    <w:p>
+      <w:pPr>
+        <w:numPr>
+          <w:ilvl w:val="0"/>
+          <w:numId w:val="54"/>
+        </w:numPr>
+        <w:spacing w:before="100" w:beforeAutospacing="1" w:after="100" w:afterAutospacing="1" w:line="240" w:lineRule="auto"/>
+        <w:rPr>
+          <w:rFonts w:ascii="Times New Roman" w:eastAsia="Times New Roman" w:hAnsi="Times New Roman" w:cs="Times New Roman"/>
+          <w:kern w:val="0"/>
+          <w14:ligatures w14:val="none"/>
+        </w:rPr>
+      </w:pPr>
+      <w:r>
+        <w:rPr>
+          <w:rFonts w:ascii="Times New Roman" w:eastAsia="Times New Roman" w:hAnsi="Times New Roman" w:cs="Times New Roman"/>
+          <w:b/>
+          <w:bCs/>
+          <w:kern w:val="0"/>
+          <w14:ligatures w14:val="none"/>
+        </w:rPr>
+        <w:t>100% of user_ids in the events dataset belong to actual Olist customers.</w:t>
+      </w:r>
+    </w:p>
+    <w:p>
+      <w:pPr>
+        <w:numPr>
+          <w:ilvl w:val="0"/>
+          <w:numId w:val="54"/>
+        </w:numPr>
+        <w:spacing w:before="100" w:beforeAutospacing="1" w:after="100" w:afterAutospacing="1" w:line="240" w:lineRule="auto"/>
+        <w:rPr>
+          <w:rFonts w:ascii="Times New Roman" w:eastAsia="Times New Roman" w:hAnsi="Times New Roman" w:cs="Times New Roman"/>
+          <w:kern w:val="0"/>
+          <w14:ligatures w14:val="none"/>
+        </w:rPr>
+      </w:pPr>
+      <w:r>
+        <w:rPr>
+          <w:rFonts w:ascii="Times New Roman" w:eastAsia="Times New Roman" w:hAnsi="Times New Roman" w:cs="Times New Roman"/>
+          <w:kern w:val="0"/>
+          <w14:ligatures w14:val="none"/>
+        </w:rPr>
+        <w:t>Only ~58 Olist customers have no events — reasonable variability.</w:t>
+      </w:r>
+    </w:p>
+    <w:p>
+      <w:pPr>
+        <w:numPr>
+          <w:ilvl w:val="0"/>
+          <w:numId w:val="54"/>
+        </w:numPr>
+        <w:spacing w:before="100" w:beforeAutospacing="1" w:after="100" w:afterAutospacing="1" w:line="240" w:lineRule="auto"/>
+        <w:rPr>
+          <w:rFonts w:ascii="Times New Roman" w:eastAsia="Times New Roman" w:hAnsi="Times New Roman" w:cs="Times New Roman"/>
+          <w:kern w:val="0"/>
+          <w14:ligatures w14:val="none"/>
+        </w:rPr>
+      </w:pPr>
+      <w:r>
+        <w:rPr>
+          <w:rFonts w:ascii="Times New Roman" w:eastAsia="Times New Roman" w:hAnsi="Times New Roman" w:cs="Times New Roman"/>
+          <w:kern w:val="0"/>
+          <w14:ligatures w14:val="none"/>
+        </w:rPr>
+        <w:t xml:space="preserve">This confirms the events dataset is </w:t>
+      </w:r>
+      <w:r>
+        <w:rPr>
+          <w:rFonts w:ascii="Times New Roman" w:eastAsia="Times New Roman" w:hAnsi="Times New Roman" w:cs="Times New Roman"/>
+          <w:b/>
+          <w:bCs/>
+          <w:kern w:val="0"/>
+          <w14:ligatures w14:val="none"/>
+        </w:rPr>
+        <w:t>perfectly joinable</w:t>
+      </w:r>
+      <w:r>
+        <w:rPr>
+          <w:rFonts w:ascii="Times New Roman" w:eastAsia="Times New Roman" w:hAnsi="Times New Roman" w:cs="Times New Roman"/>
+          <w:kern w:val="0"/>
+          <w14:ligatures w14:val="none"/>
+        </w:rPr>
+        <w:t xml:space="preserve"> for customer-level modeling.</w:t>
+      </w:r>
+    </w:p>
+    <w:p>
+      <w:pPr>
+        <w:spacing w:before="100" w:beforeAutospacing="1" w:after="100" w:afterAutospacing="1" w:line="240" w:lineRule="auto"/>
+        <w:rPr>
+          <w:rFonts w:ascii="Times New Roman" w:eastAsia="Times New Roman" w:hAnsi="Times New Roman" w:cs="Times New Roman"/>
+          <w:kern w:val="0"/>
+          <w14:ligatures w14:val="none"/>
+        </w:rPr>
+      </w:pPr>
+      <w:r>
+        <w:rPr>
+          <w:rFonts w:ascii="Times New Roman" w:eastAsia="Times New Roman" w:hAnsi="Times New Roman" w:cs="Times New Roman"/>
+          <w:kern w:val="0"/>
+          <w14:ligatures w14:val="none"/>
+        </w:rPr>
+        <w:pict w14:anchorId="4B0AA874">
+          <v:rect id="_x0000_i1037" style="width:0;height:1.5pt" o:hralign="center" o:hrstd="t" o:hr="t" fillcolor="#a0a0a0" stroked="f"/>
+        </w:pict>
+      </w:r>
+    </w:p>
+    <w:p>
+      <w:pPr>
+        <w:spacing w:before="100" w:beforeAutospacing="1" w:after="100" w:afterAutospacing="1" w:line="240" w:lineRule="auto"/>
+        <w:rPr>
+          <w:rFonts w:ascii="Times New Roman" w:eastAsia="Times New Roman" w:hAnsi="Times New Roman" w:cs="Times New Roman"/>
+          <w:b/>
+          <w:bCs/>
+          <w:kern w:val="0"/>
+          <w14:ligatures w14:val="none"/>
+        </w:rPr>
+      </w:pPr>
+      <w:r>
+        <w:rPr>
+          <w:rFonts w:ascii="Times New Roman" w:eastAsia="Times New Roman" w:hAnsi="Times New Roman" w:cs="Times New Roman"/>
+          <w:b/>
+          <w:bCs/>
+          <w:kern w:val="0"/>
+          <w14:ligatures w14:val="none"/>
+        </w:rPr>
+        <w:t>5.</w:t>
+      </w:r>
+      <w:r>
+        <w:rPr>
+          <w:rFonts w:ascii="Times New Roman" w:eastAsia="Times New Roman" w:hAnsi="Times New Roman" w:cs="Times New Roman"/>
+          <w:b/>
+          <w:bCs/>
+          <w:kern w:val="0"/>
+          <w14:ligatures w14:val="none"/>
+        </w:rPr>
+        <w:t>9</w:t>
+      </w:r>
+      <w:r>
+        <w:rPr>
+          <w:rFonts w:ascii="Times New Roman" w:eastAsia="Times New Roman" w:hAnsi="Times New Roman" w:cs="Times New Roman"/>
+          <w:b/>
+          <w:bCs/>
+          <w:kern w:val="0"/>
+          <w14:ligatures w14:val="none"/>
+        </w:rPr>
+        <w:t xml:space="preserve"> Timestamp Alignment Test</w:t>
+      </w:r>
+    </w:p>
+    <w:p>
+      <w:pPr>
+        <w:spacing w:before="100" w:beforeAutospacing="1" w:after="100" w:afterAutospacing="1" w:line="240" w:lineRule="auto"/>
+        <w:rPr>
+          <w:rFonts w:ascii="Times New Roman" w:eastAsia="Times New Roman" w:hAnsi="Times New Roman" w:cs="Times New Roman"/>
+          <w:b/>
+          <w:bCs/>
+          <w:kern w:val="0"/>
+          <w14:ligatures w14:val="none"/>
+        </w:rPr>
+      </w:pPr>
+      <w:r>
+        <w:rPr>
+          <w:rFonts w:ascii="Times New Roman" w:eastAsia="Times New Roman" w:hAnsi="Times New Roman" w:cs="Times New Roman"/>
+          <w:b/>
+          <w:bCs/>
+          <w:kern w:val="0"/>
+          <w14:ligatures w14:val="none"/>
+        </w:rPr>
+        <w:t>Olist Orders Date Range</w:t>
+      </w:r>
+    </w:p>
+    <w:p>
+      <w:pPr>
+        <w:spacing w:before="100" w:beforeAutospacing="1" w:after="100" w:afterAutospacing="1" w:line="240" w:lineRule="auto"/>
+        <w:rPr>
+          <w:rFonts w:ascii="Times New Roman" w:eastAsia="Times New Roman" w:hAnsi="Times New Roman" w:cs="Times New Roman"/>
+          <w:kern w:val="0"/>
+          <w14:ligatures w14:val="none"/>
+        </w:rPr>
+      </w:pPr>
+      <w:r>
+        <w:rPr>
+          <w:rFonts w:ascii="Times New Roman" w:eastAsia="Times New Roman" w:hAnsi="Times New Roman" w:cs="Times New Roman"/>
+          <w:kern w:val="0"/>
+          <w14:ligatures w14:val="none"/>
+        </w:rPr>
+        <w:t xml:space="preserve">Min: 2016-09-04 21:15:19-07:00  </w:t>
+      </w:r>
+    </w:p>
+    <w:p>
+      <w:pPr>
+        <w:spacing w:before="100" w:beforeAutospacing="1" w:after="100" w:afterAutospacing="1" w:line="240" w:lineRule="auto"/>
+        <w:rPr>
+          <w:rFonts w:ascii="Times New Roman" w:eastAsia="Times New Roman" w:hAnsi="Times New Roman" w:cs="Times New Roman"/>
+          <w:kern w:val="0"/>
+          <w14:ligatures w14:val="none"/>
+        </w:rPr>
+      </w:pPr>
+      <w:r>
+        <w:rPr>
+          <w:rFonts w:ascii="Times New Roman" w:eastAsia="Times New Roman" w:hAnsi="Times New Roman" w:cs="Times New Roman"/>
+          <w:kern w:val="0"/>
+          <w14:ligatures w14:val="none"/>
+        </w:rPr>
+        <w:t>Max: 2018-10-17 17:30:18-07:00</w:t>
+      </w:r>
+    </w:p>
+    <w:p>
+      <w:pPr>
+        <w:spacing w:before="100" w:beforeAutospacing="1" w:after="100" w:afterAutospacing="1" w:line="240" w:lineRule="auto"/>
+        <w:rPr>
+          <w:rFonts w:ascii="Times New Roman" w:eastAsia="Times New Roman" w:hAnsi="Times New Roman" w:cs="Times New Roman"/>
+          <w:b/>
+          <w:bCs/>
+          <w:kern w:val="0"/>
+          <w14:ligatures w14:val="none"/>
+        </w:rPr>
+      </w:pPr>
+      <w:r>
+        <w:rPr>
+          <w:rFonts w:ascii="Times New Roman" w:eastAsia="Times New Roman" w:hAnsi="Times New Roman" w:cs="Times New Roman"/>
+          <w:b/>
+          <w:bCs/>
+          <w:kern w:val="0"/>
+          <w14:ligatures w14:val="none"/>
+        </w:rPr>
+        <w:t>Events Date Range</w:t>
+      </w:r>
+    </w:p>
+    <w:p>
+      <w:pPr>
+        <w:spacing w:before="100" w:beforeAutospacing="1" w:after="100" w:afterAutospacing="1" w:line="240" w:lineRule="auto"/>
+        <w:rPr>
+          <w:rFonts w:ascii="Times New Roman" w:eastAsia="Times New Roman" w:hAnsi="Times New Roman" w:cs="Times New Roman"/>
+          <w:kern w:val="0"/>
+          <w14:ligatures w14:val="none"/>
+        </w:rPr>
+      </w:pPr>
+      <w:r>
+        <w:rPr>
+          <w:rFonts w:ascii="Times New Roman" w:eastAsia="Times New Roman" w:hAnsi="Times New Roman" w:cs="Times New Roman"/>
+          <w:kern w:val="0"/>
+          <w14:ligatures w14:val="none"/>
+        </w:rPr>
+        <w:t xml:space="preserve">Min: 2016-09-05 01:21:19-07:00  </w:t>
+      </w:r>
+    </w:p>
+    <w:p>
+      <w:pPr>
+        <w:spacing w:before="100" w:beforeAutospacing="1" w:after="100" w:afterAutospacing="1" w:line="240" w:lineRule="auto"/>
+        <w:rPr>
+          <w:rFonts w:ascii="Times New Roman" w:eastAsia="Times New Roman" w:hAnsi="Times New Roman" w:cs="Times New Roman"/>
+          <w:kern w:val="0"/>
+          <w14:ligatures w14:val="none"/>
+        </w:rPr>
+      </w:pPr>
+      <w:r>
+        <w:rPr>
+          <w:rFonts w:ascii="Times New Roman" w:eastAsia="Times New Roman" w:hAnsi="Times New Roman" w:cs="Times New Roman"/>
+          <w:kern w:val="0"/>
+          <w14:ligatures w14:val="none"/>
+        </w:rPr>
+        <w:t>Max: 2018-09-03 16:06:57-07:00</w:t>
+      </w:r>
+    </w:p>
+    <w:p>
+      <w:pPr>
+        <w:spacing w:before="100" w:beforeAutospacing="1" w:after="100" w:afterAutospacing="1" w:line="240" w:lineRule="auto"/>
+        <w:rPr>
+          <w:rFonts w:ascii="Times New Roman" w:eastAsia="Times New Roman" w:hAnsi="Times New Roman" w:cs="Times New Roman"/>
+          <w:b/>
+          <w:bCs/>
+          <w:kern w:val="0"/>
+          <w14:ligatures w14:val="none"/>
+        </w:rPr>
+      </w:pPr>
+      <w:r>
+        <w:rPr>
+          <w:rFonts w:ascii="Times New Roman" w:eastAsia="Times New Roman" w:hAnsi="Times New Roman" w:cs="Times New Roman"/>
+          <w:b/>
+          <w:bCs/>
+          <w:kern w:val="0"/>
+          <w14:ligatures w14:val="none"/>
+        </w:rPr>
+        <w:lastRenderedPageBreak/>
+        <w:t>Interpretation</w:t>
+      </w:r>
+    </w:p>
+    <w:p>
+      <w:pPr>
+        <w:numPr>
+          <w:ilvl w:val="0"/>
+          <w:numId w:val="55"/>
+        </w:numPr>
+        <w:spacing w:before="100" w:beforeAutospacing="1" w:after="100" w:afterAutospacing="1" w:line="240" w:lineRule="auto"/>
+        <w:rPr>
+          <w:rFonts w:ascii="Times New Roman" w:eastAsia="Times New Roman" w:hAnsi="Times New Roman" w:cs="Times New Roman"/>
+          <w:kern w:val="0"/>
+          <w14:ligatures w14:val="none"/>
+        </w:rPr>
+      </w:pPr>
+      <w:r>
+        <w:rPr>
+          <w:rFonts w:ascii="Times New Roman" w:eastAsia="Times New Roman" w:hAnsi="Times New Roman" w:cs="Times New Roman"/>
+          <w:kern w:val="0"/>
+          <w14:ligatures w14:val="none"/>
+        </w:rPr>
+        <w:t xml:space="preserve">Events begin </w:t>
+      </w:r>
+      <w:r>
+        <w:rPr>
+          <w:rFonts w:ascii="Times New Roman" w:eastAsia="Times New Roman" w:hAnsi="Times New Roman" w:cs="Times New Roman"/>
+          <w:b/>
+          <w:bCs/>
+          <w:kern w:val="0"/>
+          <w14:ligatures w14:val="none"/>
+        </w:rPr>
+        <w:t>one day after</w:t>
+      </w:r>
+      <w:r>
+        <w:rPr>
+          <w:rFonts w:ascii="Times New Roman" w:eastAsia="Times New Roman" w:hAnsi="Times New Roman" w:cs="Times New Roman"/>
+          <w:kern w:val="0"/>
+          <w14:ligatures w14:val="none"/>
+        </w:rPr>
+        <w:t xml:space="preserve"> the first Olist order → perfect temporal alignment</w:t>
+      </w:r>
+    </w:p>
+    <w:p>
+      <w:pPr>
+        <w:numPr>
+          <w:ilvl w:val="0"/>
+          <w:numId w:val="55"/>
+        </w:numPr>
+        <w:spacing w:before="100" w:beforeAutospacing="1" w:after="100" w:afterAutospacing="1" w:line="240" w:lineRule="auto"/>
+        <w:rPr>
+          <w:rFonts w:ascii="Times New Roman" w:eastAsia="Times New Roman" w:hAnsi="Times New Roman" w:cs="Times New Roman"/>
+          <w:kern w:val="0"/>
+          <w14:ligatures w14:val="none"/>
+        </w:rPr>
+      </w:pPr>
+      <w:r>
+        <w:rPr>
+          <w:rFonts w:ascii="Times New Roman" w:eastAsia="Times New Roman" w:hAnsi="Times New Roman" w:cs="Times New Roman"/>
+          <w:kern w:val="0"/>
+          <w14:ligatures w14:val="none"/>
+        </w:rPr>
+        <w:t>Events fit entirely within the Olist sales period</w:t>
+      </w:r>
+    </w:p>
+    <w:p>
+      <w:pPr>
+        <w:spacing w:before="100" w:beforeAutospacing="1" w:after="100" w:afterAutospacing="1" w:line="240" w:lineRule="auto"/>
+        <w:outlineLvl w:val="2"/>
+        <w:rPr>
+          <w:rFonts w:ascii="Times New Roman" w:eastAsia="Times New Roman" w:hAnsi="Times New Roman" w:cs="Times New Roman"/>
+          <w:b/>
+          <w:bCs/>
+          <w:kern w:val="0"/>
+          <w14:ligatures w14:val="none"/>
+        </w:rPr>
+      </w:pPr>
+      <w:r>
+        <w:rPr>
+          <w:rFonts w:ascii="Times New Roman" w:eastAsia="Times New Roman" w:hAnsi="Times New Roman" w:cs="Times New Roman"/>
+          <w:b/>
+          <w:bCs/>
+          <w:kern w:val="0"/>
+          <w14:ligatures w14:val="none"/>
+        </w:rPr>
+        <w:t>5.</w:t>
+      </w:r>
+      <w:r>
+        <w:rPr>
+          <w:rFonts w:ascii="Times New Roman" w:eastAsia="Times New Roman" w:hAnsi="Times New Roman" w:cs="Times New Roman"/>
+          <w:b/>
+          <w:bCs/>
+          <w:kern w:val="0"/>
+          <w14:ligatures w14:val="none"/>
+        </w:rPr>
+        <w:t>10</w:t>
+      </w:r>
+      <w:r>
+        <w:rPr>
+          <w:rFonts w:ascii="Times New Roman" w:eastAsia="Times New Roman" w:hAnsi="Times New Roman" w:cs="Times New Roman"/>
+          <w:b/>
+          <w:bCs/>
+          <w:kern w:val="0"/>
+          <w14:ligatures w14:val="none"/>
+        </w:rPr>
+        <w:t xml:space="preserve"> Quality Rating: A– (High quality, minor duplicates only)</w:t>
+      </w:r>
+    </w:p>
+    <w:p>
+      <w:pPr>
         <w:spacing w:after="0" w:line="240" w:lineRule="auto"/>
         <w:rPr>
           <w:rFonts w:ascii="Times New Roman" w:eastAsia="Times New Roman" w:hAnsi="Times New Roman" w:cs="Times New Roman"/>
@@ -4117,7 +4098,7 @@
           <w14:ligatures w14:val="none"/>
         </w:rPr>
         <w:pict w14:anchorId="30EA0F71">
-          <v:rect id="_x0000_i1255" style="width:0;height:1.5pt" o:hralign="center" o:hrstd="t" o:hr="t" fillcolor="#a0a0a0" stroked="f"/>
+          <v:rect id="_x0000_i1030" style="width:0;height:1.5pt" o:hralign="center" o:hrstd="t" o:hr="t" fillcolor="#a0a0a0" stroked="f"/>
         </w:pict>
       </w:r>
     </w:p>
@@ -4270,7 +4251,6 @@
                 <w14:ligatures w14:val="none"/>
               </w:rPr>
             </w:pPr>
-            <w:proofErr w:type="spellStart"/>
             <w:r>
               <w:rPr>
                 <w:rFonts w:ascii="Times New Roman" w:eastAsia="Times New Roman" w:hAnsi="Times New Roman" w:cs="Times New Roman"/>
@@ -4279,7 +4259,6 @@
               </w:rPr>
               <w:t>olist_customers</w:t>
             </w:r>
-            <w:proofErr w:type="spellEnd"/>
           </w:p>
         </w:tc>
         <w:tc>
@@ -4349,7 +4328,6 @@
                 <w14:ligatures w14:val="none"/>
               </w:rPr>
             </w:pPr>
-            <w:proofErr w:type="spellStart"/>
             <w:r>
               <w:rPr>
                 <w:rFonts w:ascii="Times New Roman" w:eastAsia="Times New Roman" w:hAnsi="Times New Roman" w:cs="Times New Roman"/>
@@ -4358,7 +4336,6 @@
               </w:rPr>
               <w:t>olist_orders</w:t>
             </w:r>
-            <w:proofErr w:type="spellEnd"/>
           </w:p>
         </w:tc>
         <w:tc>
@@ -4436,7 +4413,6 @@
                 <w14:ligatures w14:val="none"/>
               </w:rPr>
             </w:pPr>
-            <w:proofErr w:type="spellStart"/>
             <w:r>
               <w:rPr>
                 <w:rFonts w:ascii="Times New Roman" w:eastAsia="Times New Roman" w:hAnsi="Times New Roman" w:cs="Times New Roman"/>
@@ -4445,7 +4421,6 @@
               </w:rPr>
               <w:t>olist_order_items</w:t>
             </w:r>
-            <w:proofErr w:type="spellEnd"/>
           </w:p>
         </w:tc>
         <w:tc>
@@ -4515,7 +4490,6 @@
                 <w14:ligatures w14:val="none"/>
               </w:rPr>
             </w:pPr>
-            <w:proofErr w:type="spellStart"/>
             <w:r>
               <w:rPr>
                 <w:rFonts w:ascii="Times New Roman" w:eastAsia="Times New Roman" w:hAnsi="Times New Roman" w:cs="Times New Roman"/>
@@ -4524,7 +4498,6 @@
               </w:rPr>
               <w:t>olist_products</w:t>
             </w:r>
-            <w:proofErr w:type="spellEnd"/>
           </w:p>
         </w:tc>
         <w:tc>
@@ -4600,15 +4573,7 @@
                 <w:kern w:val="36"/>
                 <w14:ligatures w14:val="none"/>
               </w:rPr>
-              <w:t>rees46</w:t>
-            </w:r>
-            <w:r>
-              <w:rPr>
-                <w:rFonts w:ascii="Times New Roman" w:eastAsia="Times New Roman" w:hAnsi="Times New Roman" w:cs="Times New Roman"/>
-                <w:kern w:val="36"/>
-                <w14:ligatures w14:val="none"/>
-              </w:rPr>
-              <w:t>_events</w:t>
+              <w:t>rees46_events</w:t>
             </w:r>
           </w:p>
         </w:tc>
@@ -9528,6 +9493,155 @@
     </w:lvl>
   </w:abstractNum>
   <w:abstractNum w:abstractNumId="30" w15:restartNumberingAfterBreak="0">
+    <w:nsid w:val="447A363E"/>
+    <w:multiLevelType w:val="multilevel"/>
+    <w:tmpl w:val="4A3AEAC2"/>
+    <w:lvl w:ilvl="0">
+      <w:start w:val="1"/>
+      <w:numFmt w:val="bullet"/>
+      <w:lvlText w:val=""/>
+      <w:lvlJc w:val="left"/>
+      <w:pPr>
+        <w:tabs>
+          <w:tab w:val="num" w:pos="720"/>
+        </w:tabs>
+        <w:ind w:left="720" w:hanging="360"/>
+      </w:pPr>
+      <w:rPr>
+        <w:rFonts w:ascii="Symbol" w:hAnsi="Symbol" w:hint="default"/>
+        <w:sz w:val="20"/>
+      </w:rPr>
+    </w:lvl>
+    <w:lvl w:ilvl="1" w:tentative="1">
+      <w:start w:val="1"/>
+      <w:numFmt w:val="bullet"/>
+      <w:lvlText w:val="o"/>
+      <w:lvlJc w:val="left"/>
+      <w:pPr>
+        <w:tabs>
+          <w:tab w:val="num" w:pos="1440"/>
+        </w:tabs>
+        <w:ind w:left="1440" w:hanging="360"/>
+      </w:pPr>
+      <w:rPr>
+        <w:rFonts w:ascii="Courier New" w:hAnsi="Courier New" w:hint="default"/>
+        <w:sz w:val="20"/>
+      </w:rPr>
+    </w:lvl>
+    <w:lvl w:ilvl="2" w:tentative="1">
+      <w:start w:val="1"/>
+      <w:numFmt w:val="bullet"/>
+      <w:lvlText w:val=""/>
+      <w:lvlJc w:val="left"/>
+      <w:pPr>
+        <w:tabs>
+          <w:tab w:val="num" w:pos="2160"/>
+        </w:tabs>
+        <w:ind w:left="2160" w:hanging="360"/>
+      </w:pPr>
+      <w:rPr>
+        <w:rFonts w:ascii="Wingdings" w:hAnsi="Wingdings" w:hint="default"/>
+        <w:sz w:val="20"/>
+      </w:rPr>
+    </w:lvl>
+    <w:lvl w:ilvl="3" w:tentative="1">
+      <w:start w:val="1"/>
+      <w:numFmt w:val="bullet"/>
+      <w:lvlText w:val=""/>
+      <w:lvlJc w:val="left"/>
+      <w:pPr>
+        <w:tabs>
+          <w:tab w:val="num" w:pos="2880"/>
+        </w:tabs>
+        <w:ind w:left="2880" w:hanging="360"/>
+      </w:pPr>
+      <w:rPr>
+        <w:rFonts w:ascii="Wingdings" w:hAnsi="Wingdings" w:hint="default"/>
+        <w:sz w:val="20"/>
+      </w:rPr>
+    </w:lvl>
+    <w:lvl w:ilvl="4" w:tentative="1">
+      <w:start w:val="1"/>
+      <w:numFmt w:val="bullet"/>
+      <w:lvlText w:val=""/>
+      <w:lvlJc w:val="left"/>
+      <w:pPr>
+        <w:tabs>
+          <w:tab w:val="num" w:pos="3600"/>
+        </w:tabs>
+        <w:ind w:left="3600" w:hanging="360"/>
+      </w:pPr>
+      <w:rPr>
+        <w:rFonts w:ascii="Wingdings" w:hAnsi="Wingdings" w:hint="default"/>
+        <w:sz w:val="20"/>
+      </w:rPr>
+    </w:lvl>
+    <w:lvl w:ilvl="5" w:tentative="1">
+      <w:start w:val="1"/>
+      <w:numFmt w:val="bullet"/>
+      <w:lvlText w:val=""/>
+      <w:lvlJc w:val="left"/>
+      <w:pPr>
+        <w:tabs>
+          <w:tab w:val="num" w:pos="4320"/>
+        </w:tabs>
+        <w:ind w:left="4320" w:hanging="360"/>
+      </w:pPr>
+      <w:rPr>
+        <w:rFonts w:ascii="Wingdings" w:hAnsi="Wingdings" w:hint="default"/>
+        <w:sz w:val="20"/>
+      </w:rPr>
+    </w:lvl>
+    <w:lvl w:ilvl="6" w:tentative="1">
+      <w:start w:val="1"/>
+      <w:numFmt w:val="bullet"/>
+      <w:lvlText w:val=""/>
+      <w:lvlJc w:val="left"/>
+      <w:pPr>
+        <w:tabs>
+          <w:tab w:val="num" w:pos="5040"/>
+        </w:tabs>
+        <w:ind w:left="5040" w:hanging="360"/>
+      </w:pPr>
+      <w:rPr>
+        <w:rFonts w:ascii="Wingdings" w:hAnsi="Wingdings" w:hint="default"/>
+        <w:sz w:val="20"/>
+      </w:rPr>
+    </w:lvl>
+    <w:lvl w:ilvl="7" w:tentative="1">
+      <w:start w:val="1"/>
+      <w:numFmt w:val="bullet"/>
+      <w:lvlText w:val=""/>
+      <w:lvlJc w:val="left"/>
+      <w:pPr>
+        <w:tabs>
+          <w:tab w:val="num" w:pos="5760"/>
+        </w:tabs>
+        <w:ind w:left="5760" w:hanging="360"/>
+      </w:pPr>
+      <w:rPr>
+        <w:rFonts w:ascii="Wingdings" w:hAnsi="Wingdings" w:hint="default"/>
+        <w:sz w:val="20"/>
+      </w:rPr>
+    </w:lvl>
+    <w:lvl w:ilvl="8" w:tentative="1">
+      <w:start w:val="1"/>
+      <w:numFmt w:val="bullet"/>
+      <w:lvlText w:val=""/>
+      <w:lvlJc w:val="left"/>
+      <w:pPr>
+        <w:tabs>
+          <w:tab w:val="num" w:pos="6480"/>
+        </w:tabs>
+        <w:ind w:left="6480" w:hanging="360"/>
+      </w:pPr>
+      <w:rPr>
+        <w:rFonts w:ascii="Wingdings" w:hAnsi="Wingdings" w:hint="default"/>
+        <w:sz w:val="20"/>
+      </w:rPr>
+    </w:lvl>
+  </w:abstractNum>
+  <w:abstractNum w:abstractNumId="31" w15:restartNumberingAfterBreak="0">
     <w:nsid w:val="45551544"/>
     <w:multiLevelType w:val="multilevel"/>
     <w:tmpl w:val="F2B6C608"/>
@@ -9676,7 +9790,7 @@
       </w:rPr>
     </w:lvl>
   </w:abstractNum>
-  <w:abstractNum w:abstractNumId="31" w15:restartNumberingAfterBreak="0">
+  <w:abstractNum w:abstractNumId="32" w15:restartNumberingAfterBreak="0">
     <w:nsid w:val="47EF5C30"/>
     <w:multiLevelType w:val="multilevel"/>
     <w:tmpl w:val="AE4C4E60"/>
@@ -9825,7 +9939,7 @@
       </w:rPr>
     </w:lvl>
   </w:abstractNum>
-  <w:abstractNum w:abstractNumId="32" w15:restartNumberingAfterBreak="0">
+  <w:abstractNum w:abstractNumId="33" w15:restartNumberingAfterBreak="0">
     <w:nsid w:val="483A1912"/>
     <w:multiLevelType w:val="multilevel"/>
     <w:tmpl w:val="ECC8604E"/>
@@ -9974,7 +10088,7 @@
       </w:rPr>
     </w:lvl>
   </w:abstractNum>
-  <w:abstractNum w:abstractNumId="33" w15:restartNumberingAfterBreak="0">
+  <w:abstractNum w:abstractNumId="34" w15:restartNumberingAfterBreak="0">
     <w:nsid w:val="4B054095"/>
     <w:multiLevelType w:val="multilevel"/>
     <w:tmpl w:val="89309A9A"/>
@@ -10123,7 +10237,7 @@
       </w:rPr>
     </w:lvl>
   </w:abstractNum>
-  <w:abstractNum w:abstractNumId="34" w15:restartNumberingAfterBreak="0">
+  <w:abstractNum w:abstractNumId="35" w15:restartNumberingAfterBreak="0">
     <w:nsid w:val="4EA37C55"/>
     <w:multiLevelType w:val="multilevel"/>
     <w:tmpl w:val="3520760A"/>
@@ -10272,7 +10386,7 @@
       </w:rPr>
     </w:lvl>
   </w:abstractNum>
-  <w:abstractNum w:abstractNumId="35" w15:restartNumberingAfterBreak="0">
+  <w:abstractNum w:abstractNumId="36" w15:restartNumberingAfterBreak="0">
     <w:nsid w:val="4FCF0645"/>
     <w:multiLevelType w:val="multilevel"/>
     <w:tmpl w:val="72000B00"/>
@@ -10421,7 +10535,7 @@
       </w:rPr>
     </w:lvl>
   </w:abstractNum>
-  <w:abstractNum w:abstractNumId="36" w15:restartNumberingAfterBreak="0">
+  <w:abstractNum w:abstractNumId="37" w15:restartNumberingAfterBreak="0">
     <w:nsid w:val="519C0B12"/>
     <w:multiLevelType w:val="multilevel"/>
     <w:tmpl w:val="BBD2D95C"/>
@@ -10570,7 +10684,7 @@
       </w:rPr>
     </w:lvl>
   </w:abstractNum>
-  <w:abstractNum w:abstractNumId="37" w15:restartNumberingAfterBreak="0">
+  <w:abstractNum w:abstractNumId="38" w15:restartNumberingAfterBreak="0">
     <w:nsid w:val="57993E6F"/>
     <w:multiLevelType w:val="multilevel"/>
     <w:tmpl w:val="C256E114"/>
@@ -10719,7 +10833,7 @@
       </w:rPr>
     </w:lvl>
   </w:abstractNum>
-  <w:abstractNum w:abstractNumId="38" w15:restartNumberingAfterBreak="0">
+  <w:abstractNum w:abstractNumId="39" w15:restartNumberingAfterBreak="0">
     <w:nsid w:val="58BA2958"/>
     <w:multiLevelType w:val="multilevel"/>
     <w:tmpl w:val="BD087F84"/>
@@ -10868,7 +10982,156 @@
       </w:rPr>
     </w:lvl>
   </w:abstractNum>
-  <w:abstractNum w:abstractNumId="39" w15:restartNumberingAfterBreak="0">
+  <w:abstractNum w:abstractNumId="40" w15:restartNumberingAfterBreak="0">
+    <w:nsid w:val="59583F8A"/>
+    <w:multiLevelType w:val="multilevel"/>
+    <w:tmpl w:val="7EF4C190"/>
+    <w:lvl w:ilvl="0">
+      <w:start w:val="1"/>
+      <w:numFmt w:val="bullet"/>
+      <w:lvlText w:val=""/>
+      <w:lvlJc w:val="left"/>
+      <w:pPr>
+        <w:tabs>
+          <w:tab w:val="num" w:pos="720"/>
+        </w:tabs>
+        <w:ind w:left="720" w:hanging="360"/>
+      </w:pPr>
+      <w:rPr>
+        <w:rFonts w:ascii="Symbol" w:hAnsi="Symbol" w:hint="default"/>
+        <w:sz w:val="20"/>
+      </w:rPr>
+    </w:lvl>
+    <w:lvl w:ilvl="1">
+      <w:start w:val="1"/>
+      <w:numFmt w:val="bullet"/>
+      <w:lvlText w:val="o"/>
+      <w:lvlJc w:val="left"/>
+      <w:pPr>
+        <w:tabs>
+          <w:tab w:val="num" w:pos="1440"/>
+        </w:tabs>
+        <w:ind w:left="1440" w:hanging="360"/>
+      </w:pPr>
+      <w:rPr>
+        <w:rFonts w:ascii="Courier New" w:hAnsi="Courier New" w:hint="default"/>
+        <w:sz w:val="20"/>
+      </w:rPr>
+    </w:lvl>
+    <w:lvl w:ilvl="2" w:tentative="1">
+      <w:start w:val="1"/>
+      <w:numFmt w:val="bullet"/>
+      <w:lvlText w:val=""/>
+      <w:lvlJc w:val="left"/>
+      <w:pPr>
+        <w:tabs>
+          <w:tab w:val="num" w:pos="2160"/>
+        </w:tabs>
+        <w:ind w:left="2160" w:hanging="360"/>
+      </w:pPr>
+      <w:rPr>
+        <w:rFonts w:ascii="Wingdings" w:hAnsi="Wingdings" w:hint="default"/>
+        <w:sz w:val="20"/>
+      </w:rPr>
+    </w:lvl>
+    <w:lvl w:ilvl="3" w:tentative="1">
+      <w:start w:val="1"/>
+      <w:numFmt w:val="bullet"/>
+      <w:lvlText w:val=""/>
+      <w:lvlJc w:val="left"/>
+      <w:pPr>
+        <w:tabs>
+          <w:tab w:val="num" w:pos="2880"/>
+        </w:tabs>
+        <w:ind w:left="2880" w:hanging="360"/>
+      </w:pPr>
+      <w:rPr>
+        <w:rFonts w:ascii="Wingdings" w:hAnsi="Wingdings" w:hint="default"/>
+        <w:sz w:val="20"/>
+      </w:rPr>
+    </w:lvl>
+    <w:lvl w:ilvl="4" w:tentative="1">
+      <w:start w:val="1"/>
+      <w:numFmt w:val="bullet"/>
+      <w:lvlText w:val=""/>
+      <w:lvlJc w:val="left"/>
+      <w:pPr>
+        <w:tabs>
+          <w:tab w:val="num" w:pos="3600"/>
+        </w:tabs>
+        <w:ind w:left="3600" w:hanging="360"/>
+      </w:pPr>
+      <w:rPr>
+        <w:rFonts w:ascii="Wingdings" w:hAnsi="Wingdings" w:hint="default"/>
+        <w:sz w:val="20"/>
+      </w:rPr>
+    </w:lvl>
+    <w:lvl w:ilvl="5" w:tentative="1">
+      <w:start w:val="1"/>
+      <w:numFmt w:val="bullet"/>
+      <w:lvlText w:val=""/>
+      <w:lvlJc w:val="left"/>
+      <w:pPr>
+        <w:tabs>
+          <w:tab w:val="num" w:pos="4320"/>
+        </w:tabs>
+        <w:ind w:left="4320" w:hanging="360"/>
+      </w:pPr>
+      <w:rPr>
+        <w:rFonts w:ascii="Wingdings" w:hAnsi="Wingdings" w:hint="default"/>
+        <w:sz w:val="20"/>
+      </w:rPr>
+    </w:lvl>
+    <w:lvl w:ilvl="6" w:tentative="1">
+      <w:start w:val="1"/>
+      <w:numFmt w:val="bullet"/>
+      <w:lvlText w:val=""/>
+      <w:lvlJc w:val="left"/>
+      <w:pPr>
+        <w:tabs>
+          <w:tab w:val="num" w:pos="5040"/>
+        </w:tabs>
+        <w:ind w:left="5040" w:hanging="360"/>
+      </w:pPr>
+      <w:rPr>
+        <w:rFonts w:ascii="Wingdings" w:hAnsi="Wingdings" w:hint="default"/>
+        <w:sz w:val="20"/>
+      </w:rPr>
+    </w:lvl>
+    <w:lvl w:ilvl="7" w:tentative="1">
+      <w:start w:val="1"/>
+      <w:numFmt w:val="bullet"/>
+      <w:lvlText w:val=""/>
+      <w:lvlJc w:val="left"/>
+      <w:pPr>
+        <w:tabs>
+          <w:tab w:val="num" w:pos="5760"/>
+        </w:tabs>
+        <w:ind w:left="5760" w:hanging="360"/>
+      </w:pPr>
+      <w:rPr>
+        <w:rFonts w:ascii="Wingdings" w:hAnsi="Wingdings" w:hint="default"/>
+        <w:sz w:val="20"/>
+      </w:rPr>
+    </w:lvl>
+    <w:lvl w:ilvl="8" w:tentative="1">
+      <w:start w:val="1"/>
+      <w:numFmt w:val="bullet"/>
+      <w:lvlText w:val=""/>
+      <w:lvlJc w:val="left"/>
+      <w:pPr>
+        <w:tabs>
+          <w:tab w:val="num" w:pos="6480"/>
+        </w:tabs>
+        <w:ind w:left="6480" w:hanging="360"/>
+      </w:pPr>
+      <w:rPr>
+        <w:rFonts w:ascii="Wingdings" w:hAnsi="Wingdings" w:hint="default"/>
+        <w:sz w:val="20"/>
+      </w:rPr>
+    </w:lvl>
+  </w:abstractNum>
+  <w:abstractNum w:abstractNumId="41" w15:restartNumberingAfterBreak="0">
     <w:nsid w:val="5C521047"/>
     <w:multiLevelType w:val="multilevel"/>
     <w:tmpl w:val="3D30DC80"/>
@@ -11017,7 +11280,7 @@
       </w:rPr>
     </w:lvl>
   </w:abstractNum>
-  <w:abstractNum w:abstractNumId="40" w15:restartNumberingAfterBreak="0">
+  <w:abstractNum w:abstractNumId="42" w15:restartNumberingAfterBreak="0">
     <w:nsid w:val="61623DF0"/>
     <w:multiLevelType w:val="multilevel"/>
     <w:tmpl w:val="A4B8C98A"/>
@@ -11166,7 +11429,7 @@
       </w:rPr>
     </w:lvl>
   </w:abstractNum>
-  <w:abstractNum w:abstractNumId="41" w15:restartNumberingAfterBreak="0">
+  <w:abstractNum w:abstractNumId="43" w15:restartNumberingAfterBreak="0">
     <w:nsid w:val="619E40B1"/>
     <w:multiLevelType w:val="multilevel"/>
     <w:tmpl w:val="20C4693A"/>
@@ -11315,7 +11578,7 @@
       </w:rPr>
     </w:lvl>
   </w:abstractNum>
-  <w:abstractNum w:abstractNumId="42" w15:restartNumberingAfterBreak="0">
+  <w:abstractNum w:abstractNumId="44" w15:restartNumberingAfterBreak="0">
     <w:nsid w:val="61E719CD"/>
     <w:multiLevelType w:val="multilevel"/>
     <w:tmpl w:val="F244B556"/>
@@ -11464,7 +11727,7 @@
       </w:rPr>
     </w:lvl>
   </w:abstractNum>
-  <w:abstractNum w:abstractNumId="43" w15:restartNumberingAfterBreak="0">
+  <w:abstractNum w:abstractNumId="45" w15:restartNumberingAfterBreak="0">
     <w:nsid w:val="626E5FDC"/>
     <w:multiLevelType w:val="multilevel"/>
     <w:tmpl w:val="98D839FC"/>
@@ -11613,7 +11876,7 @@
       </w:rPr>
     </w:lvl>
   </w:abstractNum>
-  <w:abstractNum w:abstractNumId="44" w15:restartNumberingAfterBreak="0">
+  <w:abstractNum w:abstractNumId="46" w15:restartNumberingAfterBreak="0">
     <w:nsid w:val="6879329B"/>
     <w:multiLevelType w:val="multilevel"/>
     <w:tmpl w:val="5576F562"/>
@@ -11762,7 +12025,7 @@
       </w:rPr>
     </w:lvl>
   </w:abstractNum>
-  <w:abstractNum w:abstractNumId="45" w15:restartNumberingAfterBreak="0">
+  <w:abstractNum w:abstractNumId="47" w15:restartNumberingAfterBreak="0">
     <w:nsid w:val="68C92DF5"/>
     <w:multiLevelType w:val="multilevel"/>
     <w:tmpl w:val="83BA0ED0"/>
@@ -11911,7 +12174,7 @@
       </w:rPr>
     </w:lvl>
   </w:abstractNum>
-  <w:abstractNum w:abstractNumId="46" w15:restartNumberingAfterBreak="0">
+  <w:abstractNum w:abstractNumId="48" w15:restartNumberingAfterBreak="0">
     <w:nsid w:val="6A2148B4"/>
     <w:multiLevelType w:val="multilevel"/>
     <w:tmpl w:val="E0244000"/>
@@ -12060,7 +12323,7 @@
       </w:rPr>
     </w:lvl>
   </w:abstractNum>
-  <w:abstractNum w:abstractNumId="47" w15:restartNumberingAfterBreak="0">
+  <w:abstractNum w:abstractNumId="49" w15:restartNumberingAfterBreak="0">
     <w:nsid w:val="6C611C2D"/>
     <w:multiLevelType w:val="multilevel"/>
     <w:tmpl w:val="250A500E"/>
@@ -12209,7 +12472,7 @@
       </w:rPr>
     </w:lvl>
   </w:abstractNum>
-  <w:abstractNum w:abstractNumId="48" w15:restartNumberingAfterBreak="0">
+  <w:abstractNum w:abstractNumId="50" w15:restartNumberingAfterBreak="0">
     <w:nsid w:val="75673211"/>
     <w:multiLevelType w:val="multilevel"/>
     <w:tmpl w:val="033091DE"/>
@@ -12358,7 +12621,7 @@
       </w:rPr>
     </w:lvl>
   </w:abstractNum>
-  <w:abstractNum w:abstractNumId="49" w15:restartNumberingAfterBreak="0">
+  <w:abstractNum w:abstractNumId="51" w15:restartNumberingAfterBreak="0">
     <w:nsid w:val="75CC5C65"/>
     <w:multiLevelType w:val="multilevel"/>
     <w:tmpl w:val="B3D6B3BA"/>
@@ -12507,7 +12770,7 @@
       </w:rPr>
     </w:lvl>
   </w:abstractNum>
-  <w:abstractNum w:abstractNumId="50" w15:restartNumberingAfterBreak="0">
+  <w:abstractNum w:abstractNumId="52" w15:restartNumberingAfterBreak="0">
     <w:nsid w:val="78110583"/>
     <w:multiLevelType w:val="multilevel"/>
     <w:tmpl w:val="5288B104"/>
@@ -12656,7 +12919,7 @@
       </w:rPr>
     </w:lvl>
   </w:abstractNum>
-  <w:abstractNum w:abstractNumId="51" w15:restartNumberingAfterBreak="0">
+  <w:abstractNum w:abstractNumId="53" w15:restartNumberingAfterBreak="0">
     <w:nsid w:val="79B2629E"/>
     <w:multiLevelType w:val="multilevel"/>
     <w:tmpl w:val="388849FA"/>
@@ -12805,7 +13068,7 @@
       </w:rPr>
     </w:lvl>
   </w:abstractNum>
-  <w:abstractNum w:abstractNumId="52" w15:restartNumberingAfterBreak="0">
+  <w:abstractNum w:abstractNumId="54" w15:restartNumberingAfterBreak="0">
     <w:nsid w:val="7A804DF3"/>
     <w:multiLevelType w:val="multilevel"/>
     <w:tmpl w:val="3014CEC0"/>
@@ -12958,10 +13221,10 @@
     <w:abstractNumId w:val="26"/>
   </w:num>
   <w:num w:numId="2" w16cid:durableId="1683818348">
-    <w:abstractNumId w:val="39"/>
+    <w:abstractNumId w:val="41"/>
   </w:num>
   <w:num w:numId="3" w16cid:durableId="1128283176">
-    <w:abstractNumId w:val="45"/>
+    <w:abstractNumId w:val="47"/>
   </w:num>
   <w:num w:numId="4" w16cid:durableId="1256668347">
     <w:abstractNumId w:val="8"/>
@@ -12973,10 +13236,10 @@
     <w:abstractNumId w:val="2"/>
   </w:num>
   <w:num w:numId="7" w16cid:durableId="1608195143">
-    <w:abstractNumId w:val="46"/>
+    <w:abstractNumId w:val="48"/>
   </w:num>
   <w:num w:numId="8" w16cid:durableId="1236938175">
-    <w:abstractNumId w:val="48"/>
+    <w:abstractNumId w:val="50"/>
   </w:num>
   <w:num w:numId="9" w16cid:durableId="1410729577">
     <w:abstractNumId w:val="29"/>
@@ -12985,7 +13248,7 @@
     <w:abstractNumId w:val="7"/>
   </w:num>
   <w:num w:numId="11" w16cid:durableId="1456484152">
-    <w:abstractNumId w:val="33"/>
+    <w:abstractNumId w:val="34"/>
   </w:num>
   <w:num w:numId="12" w16cid:durableId="600726134">
     <w:abstractNumId w:val="28"/>
@@ -13003,7 +13266,7 @@
     <w:abstractNumId w:val="21"/>
   </w:num>
   <w:num w:numId="17" w16cid:durableId="1003974665">
-    <w:abstractNumId w:val="35"/>
+    <w:abstractNumId w:val="36"/>
   </w:num>
   <w:num w:numId="18" w16cid:durableId="1469979824">
     <w:abstractNumId w:val="1"/>
@@ -13030,28 +13293,28 @@
     <w:abstractNumId w:val="19"/>
   </w:num>
   <w:num w:numId="26" w16cid:durableId="1002657457">
-    <w:abstractNumId w:val="38"/>
+    <w:abstractNumId w:val="39"/>
   </w:num>
   <w:num w:numId="27" w16cid:durableId="1192302785">
     <w:abstractNumId w:val="25"/>
   </w:num>
   <w:num w:numId="28" w16cid:durableId="2001344628">
-    <w:abstractNumId w:val="32"/>
+    <w:abstractNumId w:val="33"/>
   </w:num>
   <w:num w:numId="29" w16cid:durableId="247005582">
-    <w:abstractNumId w:val="36"/>
+    <w:abstractNumId w:val="37"/>
   </w:num>
   <w:num w:numId="30" w16cid:durableId="495583274">
-    <w:abstractNumId w:val="37"/>
+    <w:abstractNumId w:val="38"/>
   </w:num>
   <w:num w:numId="31" w16cid:durableId="1053112713">
     <w:abstractNumId w:val="0"/>
   </w:num>
   <w:num w:numId="32" w16cid:durableId="1039554731">
-    <w:abstractNumId w:val="44"/>
+    <w:abstractNumId w:val="46"/>
   </w:num>
   <w:num w:numId="33" w16cid:durableId="1001202483">
-    <w:abstractNumId w:val="47"/>
+    <w:abstractNumId w:val="49"/>
   </w:num>
   <w:num w:numId="34" w16cid:durableId="980110461">
     <w:abstractNumId w:val="13"/>
@@ -13063,55 +13326,61 @@
     <w:abstractNumId w:val="14"/>
   </w:num>
   <w:num w:numId="37" w16cid:durableId="1548175871">
-    <w:abstractNumId w:val="30"/>
+    <w:abstractNumId w:val="31"/>
   </w:num>
   <w:num w:numId="38" w16cid:durableId="372731433">
-    <w:abstractNumId w:val="52"/>
+    <w:abstractNumId w:val="54"/>
   </w:num>
   <w:num w:numId="39" w16cid:durableId="857087165">
-    <w:abstractNumId w:val="40"/>
+    <w:abstractNumId w:val="42"/>
   </w:num>
   <w:num w:numId="40" w16cid:durableId="1798837796">
     <w:abstractNumId w:val="23"/>
   </w:num>
   <w:num w:numId="41" w16cid:durableId="1762867810">
-    <w:abstractNumId w:val="34"/>
+    <w:abstractNumId w:val="35"/>
   </w:num>
   <w:num w:numId="42" w16cid:durableId="1140152847">
-    <w:abstractNumId w:val="51"/>
+    <w:abstractNumId w:val="53"/>
   </w:num>
   <w:num w:numId="43" w16cid:durableId="804548290">
     <w:abstractNumId w:val="24"/>
   </w:num>
   <w:num w:numId="44" w16cid:durableId="356155009">
-    <w:abstractNumId w:val="42"/>
+    <w:abstractNumId w:val="44"/>
   </w:num>
   <w:num w:numId="45" w16cid:durableId="1259753018">
-    <w:abstractNumId w:val="50"/>
+    <w:abstractNumId w:val="52"/>
   </w:num>
   <w:num w:numId="46" w16cid:durableId="292371137">
-    <w:abstractNumId w:val="31"/>
+    <w:abstractNumId w:val="32"/>
   </w:num>
   <w:num w:numId="47" w16cid:durableId="1922371583">
     <w:abstractNumId w:val="22"/>
   </w:num>
   <w:num w:numId="48" w16cid:durableId="881555283">
-    <w:abstractNumId w:val="41"/>
+    <w:abstractNumId w:val="43"/>
   </w:num>
   <w:num w:numId="49" w16cid:durableId="815300379">
-    <w:abstractNumId w:val="49"/>
+    <w:abstractNumId w:val="51"/>
   </w:num>
   <w:num w:numId="50" w16cid:durableId="2144616167">
     <w:abstractNumId w:val="11"/>
   </w:num>
   <w:num w:numId="51" w16cid:durableId="1949465478">
-    <w:abstractNumId w:val="43"/>
+    <w:abstractNumId w:val="45"/>
   </w:num>
   <w:num w:numId="52" w16cid:durableId="1145976528">
     <w:abstractNumId w:val="5"/>
   </w:num>
   <w:num w:numId="53" w16cid:durableId="2090351085">
     <w:abstractNumId w:val="9"/>
+  </w:num>
+  <w:num w:numId="54" w16cid:durableId="1566069700">
+    <w:abstractNumId w:val="30"/>
+  </w:num>
+  <w:num w:numId="55" w16cid:durableId="668170834">
+    <w:abstractNumId w:val="40"/>
   </w:num>
 </w:numbering>
 </file>

</xml_diff>

<commit_message>
Synthetic Dataset Creation Process, Synthetic Events Workflow, Customer Daily Feature Engineering & ETL Pipeline
</commit_message>
<xml_diff>
--- a/docs/EDA & Data Quality Report.docx
+++ b/docs/EDA & Data Quality Report.docx
@@ -435,7 +435,7 @@
           <w:kern w:val="0"/>
           <w14:ligatures w14:val="none"/>
         </w:rPr>
-        <w:t>customer_unique_id → reused for repeat buyers (expected)</w:t>
+        <w:t>customer_unique_id → reused for repeat buyers</w:t>
       </w:r>
     </w:p>
     <w:p>
@@ -3792,7 +3792,7 @@
           <w14:ligatures w14:val="none"/>
         </w:rPr>
         <w:pict w14:anchorId="4B0AA874">
-          <v:rect id="_x0000_i1037" style="width:0;height:1.5pt" o:hralign="center" o:hrstd="t" o:hr="t" fillcolor="#a0a0a0" stroked="f"/>
+          <v:rect id="_x0000_i1030" style="width:0;height:1.5pt" o:hralign="center" o:hrstd="t" o:hr="t" fillcolor="#a0a0a0" stroked="f"/>
         </w:pict>
       </w:r>
     </w:p>
@@ -4098,7 +4098,7 @@
           <w14:ligatures w14:val="none"/>
         </w:rPr>
         <w:pict w14:anchorId="30EA0F71">
-          <v:rect id="_x0000_i1030" style="width:0;height:1.5pt" o:hralign="center" o:hrstd="t" o:hr="t" fillcolor="#a0a0a0" stroked="f"/>
+          <v:rect id="_x0000_i1031" style="width:0;height:1.5pt" o:hralign="center" o:hrstd="t" o:hr="t" fillcolor="#a0a0a0" stroked="f"/>
         </w:pict>
       </w:r>
     </w:p>
@@ -13988,6 +13988,7 @@
   <w:style w:type="character" w:default="1" w:styleId="DefaultParagraphFont">
     <w:name w:val="Default Paragraph Font"/>
     <w:uiPriority w:val="1"/>
+    <w:semiHidden/>
     <w:unhideWhenUsed/>
   </w:style>
   <w:style w:type="table" w:default="1" w:styleId="TableNormal">

</xml_diff>